<commit_message>
Doc + level fixes
</commit_message>
<xml_diff>
--- a/OSO TextDocs/Report.docx
+++ b/OSO TextDocs/Report.docx
@@ -25,6 +25,304 @@
           </w:pPr>
           <w:r>
             <w:rPr>
+              <w:rFonts w:asciiTheme="majorHAnsi" w:hAnsiTheme="majorHAnsi"/>
+              <w:smallCaps/>
+              <w:noProof/>
+              <w:color w:val="FE8637" w:themeColor="accent1"/>
+              <w:spacing w:val="10"/>
+              <w:sz w:val="48"/>
+              <w:szCs w:val="48"/>
+              <w:lang w:eastAsia="da-DK"/>
+            </w:rPr>
+            <mc:AlternateContent>
+              <mc:Choice Requires="wps">
+                <w:drawing>
+                  <wp:anchor distT="0" distB="0" distL="114300" distR="114300" simplePos="0" relativeHeight="251677696" behindDoc="0" locked="0" layoutInCell="0" allowOverlap="1" wp14:anchorId="05D871C6" wp14:editId="5B917D7D">
+                    <wp:simplePos x="0" y="0"/>
+                    <wp:positionH relativeFrom="margin">
+                      <wp:align>left</wp:align>
+                    </wp:positionH>
+                    <wp:positionV relativeFrom="page">
+                      <wp:posOffset>1513766</wp:posOffset>
+                    </wp:positionV>
+                    <wp:extent cx="4536440" cy="6305107"/>
+                    <wp:effectExtent l="0" t="0" r="0" b="635"/>
+                    <wp:wrapNone/>
+                    <wp:docPr id="80" name="Rectangle 85"/>
+                    <wp:cNvGraphicFramePr>
+                      <a:graphicFrameLocks xmlns:a="http://schemas.openxmlformats.org/drawingml/2006/main"/>
+                    </wp:cNvGraphicFramePr>
+                    <a:graphic xmlns:a="http://schemas.openxmlformats.org/drawingml/2006/main">
+                      <a:graphicData uri="http://schemas.microsoft.com/office/word/2010/wordprocessingShape">
+                        <wps:wsp>
+                          <wps:cNvSpPr>
+                            <a:spLocks noChangeArrowheads="1"/>
+                          </wps:cNvSpPr>
+                          <wps:spPr bwMode="auto">
+                            <a:xfrm>
+                              <a:off x="0" y="0"/>
+                              <a:ext cx="4536440" cy="6305107"/>
+                            </a:xfrm>
+                            <a:prstGeom prst="rect">
+                              <a:avLst/>
+                            </a:prstGeom>
+                            <a:noFill/>
+                            <a:ln>
+                              <a:noFill/>
+                            </a:ln>
+                            <a:extLst>
+                              <a:ext uri="{909E8E84-426E-40DD-AFC4-6F175D3DCCD1}">
+                                <a14:hiddenFill xmlns:a14="http://schemas.microsoft.com/office/drawing/2010/main">
+                                  <a:solidFill>
+                                    <a:srgbClr val="FFFFFF"/>
+                                  </a:solidFill>
+                                </a14:hiddenFill>
+                              </a:ext>
+                              <a:ext uri="{91240B29-F687-4F45-9708-019B960494DF}">
+                                <a14:hiddenLine xmlns:a14="http://schemas.microsoft.com/office/drawing/2010/main" w="9525">
+                                  <a:solidFill>
+                                    <a:srgbClr val="000000"/>
+                                  </a:solidFill>
+                                  <a:miter lim="800000"/>
+                                  <a:headEnd/>
+                                  <a:tailEnd/>
+                                </a14:hiddenLine>
+                              </a:ext>
+                            </a:extLst>
+                          </wps:spPr>
+                          <wps:txbx>
+                            <w:txbxContent>
+                              <w:p>
+                                <w:pPr>
+                                  <w:rPr>
+                                    <w:rFonts w:asciiTheme="majorHAnsi" w:eastAsiaTheme="majorEastAsia" w:hAnsiTheme="majorHAnsi" w:cstheme="majorBidi"/>
+                                    <w:smallCaps/>
+                                    <w:color w:val="244583" w:themeColor="accent2" w:themeShade="80"/>
+                                    <w:spacing w:val="20"/>
+                                    <w:sz w:val="56"/>
+                                    <w:szCs w:val="56"/>
+                                  </w:rPr>
+                                </w:pPr>
+                                <w:sdt>
+                                  <w:sdtPr>
+                                    <w:rPr>
+                                      <w:rFonts w:asciiTheme="majorHAnsi" w:eastAsiaTheme="majorEastAsia" w:hAnsiTheme="majorHAnsi" w:cstheme="majorBidi"/>
+                                      <w:smallCaps/>
+                                      <w:color w:val="244583" w:themeColor="accent2" w:themeShade="80"/>
+                                      <w:spacing w:val="20"/>
+                                      <w:sz w:val="56"/>
+                                      <w:szCs w:val="56"/>
+                                    </w:rPr>
+                                    <w:alias w:val="Titel"/>
+                                    <w:id w:val="83737007"/>
+                                    <w:dataBinding w:prefixMappings="xmlns:ns0='http://schemas.openxmlformats.org/package/2006/metadata/core-properties' xmlns:ns1='http://purl.org/dc/elements/1.1/'" w:xpath="/ns0:coreProperties[1]/ns1:title[1]" w:storeItemID="{6C3C8BC8-F283-45AE-878A-BAB7291924A1}"/>
+                                    <w:text/>
+                                  </w:sdtPr>
+                                  <w:sdtEndPr/>
+                                  <w:sdtContent>
+                                    <w:r>
+                                      <w:rPr>
+                                        <w:rFonts w:asciiTheme="majorHAnsi" w:eastAsiaTheme="majorEastAsia" w:hAnsiTheme="majorHAnsi" w:cstheme="majorBidi"/>
+                                        <w:smallCaps/>
+                                        <w:color w:val="244583" w:themeColor="accent2" w:themeShade="80"/>
+                                        <w:spacing w:val="20"/>
+                                        <w:sz w:val="56"/>
+                                        <w:szCs w:val="56"/>
+                                      </w:rPr>
+                                      <w:t>Programmør Uddannelse</w:t>
+                                    </w:r>
+                                  </w:sdtContent>
+                                </w:sdt>
+                              </w:p>
+                              <w:p>
+                                <w:pPr>
+                                  <w:rPr>
+                                    <w:i/>
+                                    <w:iCs/>
+                                    <w:color w:val="244583" w:themeColor="accent2" w:themeShade="80"/>
+                                    <w:sz w:val="28"/>
+                                    <w:szCs w:val="28"/>
+                                  </w:rPr>
+                                </w:pPr>
+                              </w:p>
+                              <w:p>
+                                <w:pPr>
+                                  <w:rPr>
+                                    <w:i/>
+                                    <w:iCs/>
+                                    <w:color w:val="244583" w:themeColor="accent2" w:themeShade="80"/>
+                                    <w:sz w:val="28"/>
+                                    <w:szCs w:val="28"/>
+                                  </w:rPr>
+                                </w:pPr>
+                                <w:bookmarkStart w:id="0" w:name="_GoBack"/>
+                                <w:bookmarkEnd w:id="0"/>
+                              </w:p>
+                              <w:p>
+                                <w:sdt>
+                                  <w:sdtPr>
+                                    <w:alias w:val="Resume"/>
+                                    <w:id w:val="83737011"/>
+                                    <w:showingPlcHdr/>
+                                    <w:dataBinding w:prefixMappings="xmlns:ns0='http://schemas.microsoft.com/office/2006/coverPageProps'" w:xpath="/ns0:CoverPageProperties[1]/ns0:Abstract[1]" w:storeItemID="{55AF091B-3C7A-41E3-B477-F2FDAA23CFDA}"/>
+                                    <w:text/>
+                                  </w:sdtPr>
+                                  <w:sdtEndPr/>
+                                  <w:sdtContent>
+                                    <w:r>
+                                      <w:t xml:space="preserve">     </w:t>
+                                    </w:r>
+                                  </w:sdtContent>
+                                </w:sdt>
+                                <w:r>
+                                  <w:pict>
+                                    <v:shapetype id="_x0000_t75" coordsize="21600,21600" o:spt="75" o:preferrelative="t" path="m@4@5l@4@11@9@11@9@5xe" filled="f" stroked="f">
+                                      <v:stroke joinstyle="miter"/>
+                                      <v:formulas>
+                                        <v:f eqn="if lineDrawn pixelLineWidth 0"/>
+                                        <v:f eqn="sum @0 1 0"/>
+                                        <v:f eqn="sum 0 0 @1"/>
+                                        <v:f eqn="prod @2 1 2"/>
+                                        <v:f eqn="prod @3 21600 pixelWidth"/>
+                                        <v:f eqn="prod @3 21600 pixelHeight"/>
+                                        <v:f eqn="sum @0 0 1"/>
+                                        <v:f eqn="prod @6 1 2"/>
+                                        <v:f eqn="prod @7 21600 pixelWidth"/>
+                                        <v:f eqn="sum @8 21600 0"/>
+                                        <v:f eqn="prod @7 21600 pixelHeight"/>
+                                        <v:f eqn="sum @10 21600 0"/>
+                                      </v:formulas>
+                                      <v:path o:extrusionok="f" gradientshapeok="t" o:connecttype="rect"/>
+                                      <o:lock v:ext="edit" aspectratio="t"/>
+                                    </v:shapetype>
+                                    <v:shape id="_x0000_i1025" type="#_x0000_t75" style="width:416.1pt;height:277.1pt">
+                                      <v:imagedata r:id="rId14" o:title="Freelance-Programmør"/>
+                                    </v:shape>
+                                  </w:pict>
+                                </w:r>
+                              </w:p>
+                            </w:txbxContent>
+                          </wps:txbx>
+                          <wps:bodyPr rot="0" vert="horz" wrap="square" lIns="91440" tIns="45720" rIns="91440" bIns="45720" anchor="ctr" anchorCtr="0" upright="1">
+                            <a:noAutofit/>
+                          </wps:bodyPr>
+                        </wps:wsp>
+                      </a:graphicData>
+                    </a:graphic>
+                    <wp14:sizeRelH relativeFrom="page">
+                      <wp14:pctWidth>60000</wp14:pctWidth>
+                    </wp14:sizeRelH>
+                    <wp14:sizeRelV relativeFrom="page">
+                      <wp14:pctHeight>0</wp14:pctHeight>
+                    </wp14:sizeRelV>
+                  </wp:anchor>
+                </w:drawing>
+              </mc:Choice>
+              <mc:Fallback>
+                <w:pict>
+                  <v:rect id="Rectangle 85" o:spid="_x0000_s1026" style="position:absolute;margin-left:0;margin-top:119.2pt;width:357.2pt;height:496.45pt;z-index:251677696;visibility:visible;mso-wrap-style:square;mso-width-percent:600;mso-height-percent:0;mso-wrap-distance-left:9pt;mso-wrap-distance-top:0;mso-wrap-distance-right:9pt;mso-wrap-distance-bottom:0;mso-position-horizontal:left;mso-position-horizontal-relative:margin;mso-position-vertical:absolute;mso-position-vertical-relative:page;mso-width-percent:600;mso-height-percent:0;mso-width-relative:page;mso-height-relative:page;v-text-anchor:middle" o:gfxdata="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" o:allowincell="f" filled="f" stroked="f">
+                    <v:textbox>
+                      <w:txbxContent>
+                        <w:p>
+                          <w:pPr>
+                            <w:rPr>
+                              <w:rFonts w:asciiTheme="majorHAnsi" w:eastAsiaTheme="majorEastAsia" w:hAnsiTheme="majorHAnsi" w:cstheme="majorBidi"/>
+                              <w:smallCaps/>
+                              <w:color w:val="244583" w:themeColor="accent2" w:themeShade="80"/>
+                              <w:spacing w:val="20"/>
+                              <w:sz w:val="56"/>
+                              <w:szCs w:val="56"/>
+                            </w:rPr>
+                          </w:pPr>
+                          <w:sdt>
+                            <w:sdtPr>
+                              <w:rPr>
+                                <w:rFonts w:asciiTheme="majorHAnsi" w:eastAsiaTheme="majorEastAsia" w:hAnsiTheme="majorHAnsi" w:cstheme="majorBidi"/>
+                                <w:smallCaps/>
+                                <w:color w:val="244583" w:themeColor="accent2" w:themeShade="80"/>
+                                <w:spacing w:val="20"/>
+                                <w:sz w:val="56"/>
+                                <w:szCs w:val="56"/>
+                              </w:rPr>
+                              <w:alias w:val="Titel"/>
+                              <w:id w:val="83737007"/>
+                              <w:dataBinding w:prefixMappings="xmlns:ns0='http://schemas.openxmlformats.org/package/2006/metadata/core-properties' xmlns:ns1='http://purl.org/dc/elements/1.1/'" w:xpath="/ns0:coreProperties[1]/ns1:title[1]" w:storeItemID="{6C3C8BC8-F283-45AE-878A-BAB7291924A1}"/>
+                              <w:text/>
+                            </w:sdtPr>
+                            <w:sdtEndPr/>
+                            <w:sdtContent>
+                              <w:r>
+                                <w:rPr>
+                                  <w:rFonts w:asciiTheme="majorHAnsi" w:eastAsiaTheme="majorEastAsia" w:hAnsiTheme="majorHAnsi" w:cstheme="majorBidi"/>
+                                  <w:smallCaps/>
+                                  <w:color w:val="244583" w:themeColor="accent2" w:themeShade="80"/>
+                                  <w:spacing w:val="20"/>
+                                  <w:sz w:val="56"/>
+                                  <w:szCs w:val="56"/>
+                                </w:rPr>
+                                <w:t>Programmør Uddannelse</w:t>
+                              </w:r>
+                            </w:sdtContent>
+                          </w:sdt>
+                        </w:p>
+                        <w:p>
+                          <w:pPr>
+                            <w:rPr>
+                              <w:i/>
+                              <w:iCs/>
+                              <w:color w:val="244583" w:themeColor="accent2" w:themeShade="80"/>
+                              <w:sz w:val="28"/>
+                              <w:szCs w:val="28"/>
+                            </w:rPr>
+                          </w:pPr>
+                        </w:p>
+                        <w:p>
+                          <w:pPr>
+                            <w:rPr>
+                              <w:i/>
+                              <w:iCs/>
+                              <w:color w:val="244583" w:themeColor="accent2" w:themeShade="80"/>
+                              <w:sz w:val="28"/>
+                              <w:szCs w:val="28"/>
+                            </w:rPr>
+                          </w:pPr>
+                          <w:bookmarkStart w:id="1" w:name="_GoBack"/>
+                          <w:bookmarkEnd w:id="1"/>
+                        </w:p>
+                        <w:p>
+                          <w:sdt>
+                            <w:sdtPr>
+                              <w:alias w:val="Resume"/>
+                              <w:id w:val="83737011"/>
+                              <w:showingPlcHdr/>
+                              <w:dataBinding w:prefixMappings="xmlns:ns0='http://schemas.microsoft.com/office/2006/coverPageProps'" w:xpath="/ns0:CoverPageProperties[1]/ns0:Abstract[1]" w:storeItemID="{55AF091B-3C7A-41E3-B477-F2FDAA23CFDA}"/>
+                              <w:text/>
+                            </w:sdtPr>
+                            <w:sdtEndPr/>
+                            <w:sdtContent>
+                              <w:r>
+                                <w:t xml:space="preserve">     </w:t>
+                              </w:r>
+                            </w:sdtContent>
+                          </w:sdt>
+                          <w:r>
+                            <w:pict>
+                              <v:shape id="_x0000_i1025" type="#_x0000_t75" style="width:416.1pt;height:277.1pt">
+                                <v:imagedata r:id="rId14" o:title="Freelance-Programmør"/>
+                              </v:shape>
+                            </w:pict>
+                          </w:r>
+                        </w:p>
+                      </w:txbxContent>
+                    </v:textbox>
+                    <w10:wrap anchorx="margin" anchory="page"/>
+                  </v:rect>
+                </w:pict>
+              </mc:Fallback>
+            </mc:AlternateContent>
+          </w:r>
+          <w:r>
+            <w:rPr>
               <w:rFonts w:ascii="Century Schoolbook" w:hAnsi="Century Schoolbook"/>
               <w:smallCaps/>
               <w:noProof/>
@@ -37,7 +335,7 @@
             <mc:AlternateContent>
               <mc:Choice Requires="wpg">
                 <w:drawing>
-                  <wp:anchor distT="0" distB="0" distL="114300" distR="114300" simplePos="0" relativeHeight="251676672" behindDoc="0" locked="0" layoutInCell="0" allowOverlap="1" wp14:anchorId="18553895" wp14:editId="18687017">
+                  <wp:anchor distT="0" distB="0" distL="114300" distR="114300" simplePos="0" relativeHeight="251676672" behindDoc="0" locked="0" layoutInCell="0" allowOverlap="1" wp14:anchorId="080CF022" wp14:editId="7365075D">
                     <wp:simplePos x="0" y="0"/>
                     <wp:positionH relativeFrom="page">
                       <wp:posOffset>5794375</wp:posOffset>
@@ -455,267 +753,6 @@
           </w:r>
           <w:r>
             <w:rPr>
-              <w:rFonts w:asciiTheme="majorHAnsi" w:hAnsiTheme="majorHAnsi"/>
-              <w:smallCaps/>
-              <w:noProof/>
-              <w:color w:val="FE8637" w:themeColor="accent1"/>
-              <w:spacing w:val="10"/>
-              <w:sz w:val="48"/>
-              <w:szCs w:val="48"/>
-              <w:lang w:eastAsia="da-DK"/>
-            </w:rPr>
-            <mc:AlternateContent>
-              <mc:Choice Requires="wps">
-                <w:drawing>
-                  <wp:anchor distT="0" distB="0" distL="114300" distR="114300" simplePos="0" relativeHeight="251677696" behindDoc="0" locked="0" layoutInCell="0" allowOverlap="1" wp14:anchorId="0AD3C2D1" wp14:editId="78E58611">
-                    <wp:simplePos x="0" y="0"/>
-                    <wp:positionH relativeFrom="margin">
-                      <wp:align>left</wp:align>
-                    </wp:positionH>
-                    <wp:positionV relativeFrom="page">
-                      <wp:align>center</wp:align>
-                    </wp:positionV>
-                    <wp:extent cx="4536440" cy="5342890"/>
-                    <wp:effectExtent l="0" t="0" r="0" b="3810"/>
-                    <wp:wrapNone/>
-                    <wp:docPr id="80" name="Rectangle 85"/>
-                    <wp:cNvGraphicFramePr>
-                      <a:graphicFrameLocks xmlns:a="http://schemas.openxmlformats.org/drawingml/2006/main"/>
-                    </wp:cNvGraphicFramePr>
-                    <a:graphic xmlns:a="http://schemas.openxmlformats.org/drawingml/2006/main">
-                      <a:graphicData uri="http://schemas.microsoft.com/office/word/2010/wordprocessingShape">
-                        <wps:wsp>
-                          <wps:cNvSpPr>
-                            <a:spLocks noChangeArrowheads="1"/>
-                          </wps:cNvSpPr>
-                          <wps:spPr bwMode="auto">
-                            <a:xfrm>
-                              <a:off x="0" y="0"/>
-                              <a:ext cx="4536440" cy="5342890"/>
-                            </a:xfrm>
-                            <a:prstGeom prst="rect">
-                              <a:avLst/>
-                            </a:prstGeom>
-                            <a:noFill/>
-                            <a:ln>
-                              <a:noFill/>
-                            </a:ln>
-                            <a:extLst>
-                              <a:ext uri="{909E8E84-426E-40DD-AFC4-6F175D3DCCD1}">
-                                <a14:hiddenFill xmlns:a14="http://schemas.microsoft.com/office/drawing/2010/main">
-                                  <a:solidFill>
-                                    <a:srgbClr val="FFFFFF"/>
-                                  </a:solidFill>
-                                </a14:hiddenFill>
-                              </a:ext>
-                              <a:ext uri="{91240B29-F687-4F45-9708-019B960494DF}">
-                                <a14:hiddenLine xmlns:a14="http://schemas.microsoft.com/office/drawing/2010/main" w="9525">
-                                  <a:solidFill>
-                                    <a:srgbClr val="000000"/>
-                                  </a:solidFill>
-                                  <a:miter lim="800000"/>
-                                  <a:headEnd/>
-                                  <a:tailEnd/>
-                                </a14:hiddenLine>
-                              </a:ext>
-                            </a:extLst>
-                          </wps:spPr>
-                          <wps:txbx>
-                            <w:txbxContent>
-                              <w:p>
-                                <w:pPr>
-                                  <w:rPr>
-                                    <w:rFonts w:asciiTheme="majorHAnsi" w:eastAsiaTheme="majorEastAsia" w:hAnsiTheme="majorHAnsi" w:cstheme="majorBidi"/>
-                                    <w:smallCaps/>
-                                    <w:color w:val="244583" w:themeColor="accent2" w:themeShade="80"/>
-                                    <w:spacing w:val="20"/>
-                                    <w:sz w:val="56"/>
-                                    <w:szCs w:val="56"/>
-                                  </w:rPr>
-                                </w:pPr>
-                                <w:sdt>
-                                  <w:sdtPr>
-                                    <w:rPr>
-                                      <w:rFonts w:asciiTheme="majorHAnsi" w:eastAsiaTheme="majorEastAsia" w:hAnsiTheme="majorHAnsi" w:cstheme="majorBidi"/>
-                                      <w:smallCaps/>
-                                      <w:color w:val="244583" w:themeColor="accent2" w:themeShade="80"/>
-                                      <w:spacing w:val="20"/>
-                                      <w:sz w:val="56"/>
-                                      <w:szCs w:val="56"/>
-                                    </w:rPr>
-                                    <w:alias w:val="Titel"/>
-                                    <w:id w:val="83737007"/>
-                                    <w:dataBinding w:prefixMappings="xmlns:ns0='http://schemas.openxmlformats.org/package/2006/metadata/core-properties' xmlns:ns1='http://purl.org/dc/elements/1.1/'" w:xpath="/ns0:coreProperties[1]/ns1:title[1]" w:storeItemID="{6C3C8BC8-F283-45AE-878A-BAB7291924A1}"/>
-                                    <w:text/>
-                                  </w:sdtPr>
-                                  <w:sdtEndPr/>
-                                  <w:sdtContent>
-                                    <w:r>
-                                      <w:rPr>
-                                        <w:rFonts w:asciiTheme="majorHAnsi" w:eastAsiaTheme="majorEastAsia" w:hAnsiTheme="majorHAnsi" w:cstheme="majorBidi"/>
-                                        <w:smallCaps/>
-                                        <w:color w:val="244583" w:themeColor="accent2" w:themeShade="80"/>
-                                        <w:spacing w:val="20"/>
-                                        <w:sz w:val="56"/>
-                                        <w:szCs w:val="56"/>
-                                      </w:rPr>
-                                      <w:t xml:space="preserve">Programmør Uddannelse </w:t>
-                                    </w:r>
-                                  </w:sdtContent>
-                                </w:sdt>
-                              </w:p>
-                              <w:p>
-                                <w:pPr>
-                                  <w:rPr>
-                                    <w:i/>
-                                    <w:iCs/>
-                                    <w:color w:val="244583" w:themeColor="accent2" w:themeShade="80"/>
-                                    <w:sz w:val="28"/>
-                                    <w:szCs w:val="28"/>
-                                  </w:rPr>
-                                </w:pPr>
-                              </w:p>
-                              <w:p>
-                                <w:pPr>
-                                  <w:rPr>
-                                    <w:i/>
-                                    <w:iCs/>
-                                    <w:color w:val="244583" w:themeColor="accent2" w:themeShade="80"/>
-                                    <w:sz w:val="28"/>
-                                    <w:szCs w:val="28"/>
-                                  </w:rPr>
-                                </w:pPr>
-                              </w:p>
-                              <w:p>
-                                <w:sdt>
-                                  <w:sdtPr>
-                                    <w:alias w:val="Resume"/>
-                                    <w:id w:val="83737011"/>
-                                    <w:showingPlcHdr/>
-                                    <w:dataBinding w:prefixMappings="xmlns:ns0='http://schemas.microsoft.com/office/2006/coverPageProps'" w:xpath="/ns0:CoverPageProperties[1]/ns0:Abstract[1]" w:storeItemID="{55AF091B-3C7A-41E3-B477-F2FDAA23CFDA}"/>
-                                    <w:text/>
-                                  </w:sdtPr>
-                                  <w:sdtEndPr/>
-                                  <w:sdtContent>
-                                    <w:r>
-                                      <w:t xml:space="preserve">     </w:t>
-                                    </w:r>
-                                  </w:sdtContent>
-                                </w:sdt>
-                              </w:p>
-                            </w:txbxContent>
-                          </wps:txbx>
-                          <wps:bodyPr rot="0" vert="horz" wrap="square" lIns="91440" tIns="45720" rIns="91440" bIns="45720" anchor="ctr" anchorCtr="0" upright="1">
-                            <a:noAutofit/>
-                          </wps:bodyPr>
-                        </wps:wsp>
-                      </a:graphicData>
-                    </a:graphic>
-                    <wp14:sizeRelH relativeFrom="page">
-                      <wp14:pctWidth>60000</wp14:pctWidth>
-                    </wp14:sizeRelH>
-                    <wp14:sizeRelV relativeFrom="page">
-                      <wp14:pctHeight>50000</wp14:pctHeight>
-                    </wp14:sizeRelV>
-                  </wp:anchor>
-                </w:drawing>
-              </mc:Choice>
-              <mc:Fallback>
-                <w:pict>
-                  <v:rect id="Rectangle 85" o:spid="_x0000_s1026" style="position:absolute;margin-left:0;margin-top:0;width:357.2pt;height:420.7pt;z-index:251677696;visibility:visible;mso-wrap-style:square;mso-width-percent:600;mso-height-percent:500;mso-wrap-distance-left:9pt;mso-wrap-distance-top:0;mso-wrap-distance-right:9pt;mso-wrap-distance-bottom:0;mso-position-horizontal:left;mso-position-horizontal-relative:margin;mso-position-vertical:center;mso-position-vertical-relative:page;mso-width-percent:600;mso-height-percent:500;mso-width-relative:page;mso-height-relative:page;v-text-anchor:middle" o:gfxdata="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" o:allowincell="f" filled="f" stroked="f">
-                    <v:textbox>
-                      <w:txbxContent>
-                        <w:p>
-                          <w:pPr>
-                            <w:rPr>
-                              <w:rFonts w:asciiTheme="majorHAnsi" w:eastAsiaTheme="majorEastAsia" w:hAnsiTheme="majorHAnsi" w:cstheme="majorBidi"/>
-                              <w:smallCaps/>
-                              <w:color w:val="244583" w:themeColor="accent2" w:themeShade="80"/>
-                              <w:spacing w:val="20"/>
-                              <w:sz w:val="56"/>
-                              <w:szCs w:val="56"/>
-                            </w:rPr>
-                          </w:pPr>
-                          <w:sdt>
-                            <w:sdtPr>
-                              <w:rPr>
-                                <w:rFonts w:asciiTheme="majorHAnsi" w:eastAsiaTheme="majorEastAsia" w:hAnsiTheme="majorHAnsi" w:cstheme="majorBidi"/>
-                                <w:smallCaps/>
-                                <w:color w:val="244583" w:themeColor="accent2" w:themeShade="80"/>
-                                <w:spacing w:val="20"/>
-                                <w:sz w:val="56"/>
-                                <w:szCs w:val="56"/>
-                              </w:rPr>
-                              <w:alias w:val="Titel"/>
-                              <w:id w:val="83737007"/>
-                              <w:dataBinding w:prefixMappings="xmlns:ns0='http://schemas.openxmlformats.org/package/2006/metadata/core-properties' xmlns:ns1='http://purl.org/dc/elements/1.1/'" w:xpath="/ns0:coreProperties[1]/ns1:title[1]" w:storeItemID="{6C3C8BC8-F283-45AE-878A-BAB7291924A1}"/>
-                              <w:text/>
-                            </w:sdtPr>
-                            <w:sdtEndPr/>
-                            <w:sdtContent>
-                              <w:r>
-                                <w:rPr>
-                                  <w:rFonts w:asciiTheme="majorHAnsi" w:eastAsiaTheme="majorEastAsia" w:hAnsiTheme="majorHAnsi" w:cstheme="majorBidi"/>
-                                  <w:smallCaps/>
-                                  <w:color w:val="244583" w:themeColor="accent2" w:themeShade="80"/>
-                                  <w:spacing w:val="20"/>
-                                  <w:sz w:val="56"/>
-                                  <w:szCs w:val="56"/>
-                                </w:rPr>
-                                <w:t xml:space="preserve">Programmør Uddannelse </w:t>
-                              </w:r>
-                            </w:sdtContent>
-                          </w:sdt>
-                        </w:p>
-                        <w:p>
-                          <w:pPr>
-                            <w:rPr>
-                              <w:i/>
-                              <w:iCs/>
-                              <w:color w:val="244583" w:themeColor="accent2" w:themeShade="80"/>
-                              <w:sz w:val="28"/>
-                              <w:szCs w:val="28"/>
-                            </w:rPr>
-                          </w:pPr>
-                        </w:p>
-                        <w:p>
-                          <w:pPr>
-                            <w:rPr>
-                              <w:i/>
-                              <w:iCs/>
-                              <w:color w:val="244583" w:themeColor="accent2" w:themeShade="80"/>
-                              <w:sz w:val="28"/>
-                              <w:szCs w:val="28"/>
-                            </w:rPr>
-                          </w:pPr>
-                        </w:p>
-                        <w:p>
-                          <w:sdt>
-                            <w:sdtPr>
-                              <w:alias w:val="Resume"/>
-                              <w:id w:val="83737011"/>
-                              <w:showingPlcHdr/>
-                              <w:dataBinding w:prefixMappings="xmlns:ns0='http://schemas.microsoft.com/office/2006/coverPageProps'" w:xpath="/ns0:CoverPageProperties[1]/ns0:Abstract[1]" w:storeItemID="{55AF091B-3C7A-41E3-B477-F2FDAA23CFDA}"/>
-                              <w:text/>
-                            </w:sdtPr>
-                            <w:sdtEndPr/>
-                            <w:sdtContent>
-                              <w:r>
-                                <w:t xml:space="preserve">     </w:t>
-                              </w:r>
-                            </w:sdtContent>
-                          </w:sdt>
-                        </w:p>
-                      </w:txbxContent>
-                    </v:textbox>
-                    <w10:wrap anchorx="margin" anchory="page"/>
-                  </v:rect>
-                </w:pict>
-              </mc:Fallback>
-            </mc:AlternateContent>
-          </w:r>
-          <w:r>
-            <w:rPr>
               <w:rFonts w:ascii="Century Schoolbook" w:hAnsi="Century Schoolbook"/>
               <w:smallCaps/>
               <w:noProof/>
@@ -4453,9 +4490,11 @@
       <w:r>
         <w:t xml:space="preserve">Begrundelse for valg af emmet </w:t>
       </w:r>
+      <w:proofErr w:type="gramStart"/>
       <w:r>
         <w:t>………………………………………………..</w:t>
       </w:r>
+      <w:proofErr w:type="gramEnd"/>
       <w:r>
         <w:t>2</w:t>
       </w:r>
@@ -4472,12 +4511,14 @@
       <w:r>
         <w:t>Problemformulering</w:t>
       </w:r>
+      <w:proofErr w:type="gramStart"/>
       <w:r>
         <w:t>……………………………………………………………</w:t>
       </w:r>
       <w:r>
         <w:t>..</w:t>
       </w:r>
+      <w:proofErr w:type="gramEnd"/>
       <w:r>
         <w:t>2</w:t>
       </w:r>
@@ -4498,9 +4539,11 @@
       <w:r>
         <w:t>rodukt</w:t>
       </w:r>
+      <w:proofErr w:type="gramStart"/>
       <w:r>
         <w:t>…………………………………………………………………………….</w:t>
       </w:r>
+      <w:proofErr w:type="gramEnd"/>
       <w:r>
         <w:t>3</w:t>
       </w:r>
@@ -4520,9 +4563,11 @@
       <w:r>
         <w:t>Hvor kan man få uddannelse</w:t>
       </w:r>
+      <w:proofErr w:type="gramStart"/>
       <w:r>
         <w:t>…………………………………………………..</w:t>
       </w:r>
+      <w:proofErr w:type="gramEnd"/>
       <w:r>
         <w:t>4</w:t>
       </w:r>
@@ -4542,9 +4587,11 @@
       <w:r>
         <w:t>vad er adgangskravene</w:t>
       </w:r>
+      <w:proofErr w:type="gramStart"/>
       <w:r>
         <w:t>………………………………………………………..</w:t>
       </w:r>
+      <w:proofErr w:type="gramEnd"/>
       <w:r>
         <w:t>4</w:t>
       </w:r>
@@ -4557,9 +4604,11 @@
       <w:r>
         <w:t>hvordan er uddannelsen bygget op</w:t>
       </w:r>
+      <w:proofErr w:type="gramStart"/>
       <w:r>
         <w:t>…………………………………………….</w:t>
       </w:r>
+      <w:proofErr w:type="gramEnd"/>
       <w:r>
         <w:t>5</w:t>
       </w:r>
@@ -4572,9 +4621,11 @@
       <w:r>
         <w:t>Hvordan ser jobmulighederne ud</w:t>
       </w:r>
+      <w:proofErr w:type="gramStart"/>
       <w:r>
         <w:t>………………………………………………</w:t>
       </w:r>
+      <w:proofErr w:type="gramEnd"/>
       <w:r>
         <w:t>5</w:t>
       </w:r>
@@ -4587,9 +4638,14 @@
       <w:r>
         <w:t>Hvor meget tjener en nyuddannet programmør</w:t>
       </w:r>
+      <w:proofErr w:type="gramStart"/>
       <w:r>
         <w:t>…………………………….</w:t>
       </w:r>
+      <w:r>
+        <w:t>.</w:t>
+      </w:r>
+      <w:proofErr w:type="gramEnd"/>
       <w:r>
         <w:t>6</w:t>
       </w:r>
@@ -4602,9 +4658,11 @@
       <w:r>
         <w:t>Hvad er fremtidsmuligheder for videreuddannelse</w:t>
       </w:r>
+      <w:proofErr w:type="gramStart"/>
       <w:r>
         <w:t>…………………………</w:t>
       </w:r>
+      <w:proofErr w:type="gramEnd"/>
       <w:r>
         <w:t>6</w:t>
       </w:r>
@@ -4615,10 +4673,52 @@
         <w:pStyle w:val="Overskrift2"/>
       </w:pPr>
       <w:r>
-        <w:t>Kilder……………………………………………………………………………….</w:t>
-      </w:r>
+        <w:t>Ansøgning</w:t>
+      </w:r>
+      <w:proofErr w:type="gramStart"/>
+      <w:r>
+        <w:t>…………………………………………………………………………</w:t>
+      </w:r>
+      <w:r>
+        <w:t>.</w:t>
+      </w:r>
+      <w:proofErr w:type="gramEnd"/>
       <w:r>
         <w:t>7</w:t>
+      </w:r>
+    </w:p>
+    <w:p/>
+    <w:p>
+      <w:pPr>
+        <w:pStyle w:val="Overskrift2"/>
+      </w:pPr>
+      <w:r>
+        <w:t>Konklusion</w:t>
+      </w:r>
+      <w:proofErr w:type="gramStart"/>
+      <w:r>
+        <w:t>…………………………………………………………………………</w:t>
+      </w:r>
+      <w:proofErr w:type="gramEnd"/>
+      <w:r>
+        <w:t>8</w:t>
+      </w:r>
+    </w:p>
+    <w:p/>
+    <w:p>
+      <w:pPr>
+        <w:pStyle w:val="Overskrift2"/>
+      </w:pPr>
+      <w:r>
+        <w:t>Kilder</w:t>
+      </w:r>
+      <w:proofErr w:type="gramStart"/>
+      <w:r>
+        <w:t>……………………………………………………………………………….</w:t>
+      </w:r>
+      <w:proofErr w:type="gramEnd"/>
+      <w:r>
+        <w:t>8</w:t>
       </w:r>
     </w:p>
     <w:p/>
@@ -4669,7 +4769,6 @@
           <w:noProof/>
           <w:lang w:eastAsia="da-DK"/>
         </w:rPr>
-        <w:lastRenderedPageBreak/>
         <mc:AlternateContent>
           <mc:Choice Requires="wpg">
             <w:drawing>
@@ -8005,7 +8104,42 @@
           <w:sz w:val="24"/>
           <w:szCs w:val="24"/>
         </w:rPr>
-        <w:t xml:space="preserve"> Jeg elsker at der altid er noget nyt at lære. Jeg syntes at udfordringer i programmering er altid svære og kræver kreative løsning på problemerne. </w:t>
+        <w:t xml:space="preserve"> Jeg elsker at der altid er noget nyt at lære. Jeg syntes at udfordringer i programmering er altid svære og kræver kreative løsning på problemerne.</w:t>
+      </w:r>
+      <w:r>
+        <w:rPr>
+          <w:sz w:val="24"/>
+          <w:szCs w:val="24"/>
+        </w:rPr>
+        <w:t xml:space="preserve"> J</w:t>
+      </w:r>
+      <w:r>
+        <w:rPr>
+          <w:sz w:val="24"/>
+          <w:szCs w:val="24"/>
+        </w:rPr>
+        <w:t xml:space="preserve">eg har også </w:t>
+      </w:r>
+      <w:r>
+        <w:rPr>
+          <w:sz w:val="24"/>
+          <w:szCs w:val="24"/>
+        </w:rPr>
+        <w:t>tagget</w:t>
+      </w:r>
+      <w:r>
+        <w:rPr>
+          <w:sz w:val="24"/>
+          <w:szCs w:val="24"/>
+        </w:rPr>
+        <w:t xml:space="preserve"> udgang i min uddannelse plan hvor jeg godt kunne tænke mig at gå på en htx skole.</w:t>
+      </w:r>
+      <w:r>
+        <w:rPr>
+          <w:sz w:val="24"/>
+          <w:szCs w:val="24"/>
+        </w:rPr>
+        <w:t xml:space="preserve"> </w:t>
       </w:r>
       <w:r>
         <w:rPr>
@@ -8174,8 +8308,16 @@
         <w:rPr>
           <w:szCs w:val="24"/>
         </w:rPr>
-        <w:t>Hvordan er uddannelse bygget up.</w:t>
-      </w:r>
+        <w:t>Hvordan er uddannelse bygget up</w:t>
+      </w:r>
+      <w:proofErr w:type="gramStart"/>
+      <w:r>
+        <w:rPr>
+          <w:szCs w:val="24"/>
+        </w:rPr>
+        <w:t>.</w:t>
+      </w:r>
+      <w:proofErr w:type="gramEnd"/>
     </w:p>
     <w:p>
       <w:pPr>
@@ -8329,21 +8471,6 @@
       <w:pPr>
         <w:pStyle w:val="Titel"/>
       </w:pPr>
-    </w:p>
-    <w:p>
-      <w:pPr>
-        <w:pStyle w:val="Titel"/>
-      </w:pPr>
-    </w:p>
-    <w:p>
-      <w:pPr>
-        <w:pStyle w:val="Titel"/>
-      </w:pPr>
-    </w:p>
-    <w:p>
-      <w:pPr>
-        <w:pStyle w:val="Titel"/>
-      </w:pPr>
       <w:r>
         <w:lastRenderedPageBreak/>
         <w:t>Produkt</w:t>
@@ -8374,7 +8501,15 @@
     </w:p>
     <w:p>
       <w:r>
-        <w:t>Jeg har brugt Unity som er en Game Engin som hjælper med udvikling af spil.</w:t>
+        <w:t xml:space="preserve">Jeg har brugt </w:t>
+      </w:r>
+      <w:proofErr w:type="spellStart"/>
+      <w:r>
+        <w:t>Unity</w:t>
+      </w:r>
+      <w:proofErr w:type="spellEnd"/>
+      <w:r>
+        <w:t xml:space="preserve"> som er en Game Engin som hjælper med udvikling af spil.</w:t>
       </w:r>
       <w:r>
         <w:t xml:space="preserve"> </w:t>
@@ -8408,10 +8543,27 @@
       <w:r>
         <w:t>Spillet er opbygget i 9</w:t>
       </w:r>
-      <w:bookmarkStart w:id="0" w:name="_GoBack"/>
-      <w:bookmarkEnd w:id="0"/>
-      <w:r>
-        <w:t xml:space="preserve"> levels, Spillet starter med en Tutorial.</w:t>
+      <w:r>
+        <w:t xml:space="preserve"> </w:t>
+      </w:r>
+      <w:proofErr w:type="spellStart"/>
+      <w:r>
+        <w:t>levels</w:t>
+      </w:r>
+      <w:proofErr w:type="spellEnd"/>
+      <w:r>
+        <w:t xml:space="preserve">, </w:t>
+      </w:r>
+      <w:r>
+        <w:t xml:space="preserve">Spillet starter med en </w:t>
+      </w:r>
+      <w:proofErr w:type="spellStart"/>
+      <w:r>
+        <w:t>Tutorial</w:t>
+      </w:r>
+      <w:proofErr w:type="spellEnd"/>
+      <w:r>
+        <w:t xml:space="preserve"> i bane 1.</w:t>
       </w:r>
     </w:p>
     <w:p>
@@ -8425,13 +8577,15 @@
         <w:t xml:space="preserve"> som spilleren skal placere på spillepladen i et vist mønster. </w:t>
       </w:r>
       <w:r>
-        <w:t xml:space="preserve">Spilleren har kun de primære grundfarver, rød, blå og gul til rådig. Et vist kendskab til farvelæren er nødvendig, da mønstret godt kan bestå af sekundære farver. Bombepoweruppp’en bruges til at til at lave hvilken som helst farve om til hvide fliser igen. Men Hvorfor er spillet interessant? Spillet i min mening er </w:t>
-      </w:r>
-      <w:r>
-        <w:t>interessant</w:t>
-      </w:r>
-      <w:r>
-        <w:t xml:space="preserve"> ikke kun fra en spilmæssigt men også fra en tekniks side</w:t>
+        <w:t xml:space="preserve">Spilleren har kun de primære grundfarver, rød, blå og gul til rådig. Et vist kendskab til farvelæren er nødvendig, da mønstret godt kan bestå af sekundære farver. </w:t>
+      </w:r>
+      <w:proofErr w:type="spellStart"/>
+      <w:r>
+        <w:t>Bombepoweruppp’en</w:t>
+      </w:r>
+      <w:proofErr w:type="spellEnd"/>
+      <w:r>
+        <w:t xml:space="preserve"> bruges til at til at lave hvilken som helst farve om til hvide fliser igen. Men Hvorfor er spillet interessant? Spillet i min mening er interessant ikke kun fra en spilmæssigt men også fra en tekniks side</w:t>
       </w:r>
       <w:r>
         <w:t>.</w:t>
@@ -8496,11 +8650,19 @@
           <w:lang w:val="en-US"/>
         </w:rPr>
       </w:pPr>
+      <w:proofErr w:type="gramStart"/>
       <w:r>
         <w:rPr>
           <w:lang w:val="en-US"/>
         </w:rPr>
-        <w:t>“ We couldn’t even solve level one at first”</w:t>
+        <w:t>“ We</w:t>
+      </w:r>
+      <w:proofErr w:type="gramEnd"/>
+      <w:r>
+        <w:rPr>
+          <w:lang w:val="en-US"/>
+        </w:rPr>
+        <w:t xml:space="preserve"> couldn’t even solve level one at first”</w:t>
       </w:r>
     </w:p>
     <w:p>
@@ -8515,7 +8677,31 @@
         <w:t xml:space="preserve">En af de første fejl der blev fundet </w:t>
       </w:r>
       <w:r>
-        <w:t xml:space="preserve">var en fejl i UI Manager script som ikke sendte det rigtige level index til level loaderene </w:t>
+        <w:t xml:space="preserve">var en fejl i UI Manager script som ikke sendte det rigtige </w:t>
+      </w:r>
+      <w:proofErr w:type="spellStart"/>
+      <w:r>
+        <w:t>level</w:t>
+      </w:r>
+      <w:proofErr w:type="spellEnd"/>
+      <w:r>
+        <w:t xml:space="preserve"> </w:t>
+      </w:r>
+      <w:proofErr w:type="spellStart"/>
+      <w:r>
+        <w:t>index</w:t>
+      </w:r>
+      <w:proofErr w:type="spellEnd"/>
+      <w:r>
+        <w:t xml:space="preserve"> til </w:t>
+      </w:r>
+      <w:proofErr w:type="spellStart"/>
+      <w:r>
+        <w:t>level</w:t>
+      </w:r>
+      <w:proofErr w:type="spellEnd"/>
+      <w:r>
+        <w:t xml:space="preserve"> loaderene </w:t>
       </w:r>
     </w:p>
     <w:p>
@@ -8562,7 +8748,15 @@
         </w:numPr>
       </w:pPr>
       <w:r>
-        <w:t>At sværhedsgraden øges efter level:</w:t>
+        <w:t xml:space="preserve">At sværhedsgraden øges efter </w:t>
+      </w:r>
+      <w:proofErr w:type="spellStart"/>
+      <w:r>
+        <w:t>level</w:t>
+      </w:r>
+      <w:proofErr w:type="spellEnd"/>
+      <w:r>
+        <w:t>:</w:t>
       </w:r>
     </w:p>
     <w:p>
@@ -8610,7 +8804,16 @@
         </w:numPr>
       </w:pPr>
       <w:r>
-        <w:t>Tilfældig generation af banerne( computeren generer selv baner</w:t>
+        <w:t>T</w:t>
+      </w:r>
+      <w:r>
+        <w:t>ilfældig generation af banerne(</w:t>
+      </w:r>
+      <w:r>
+        <w:t>computeren generer selv baner</w:t>
+      </w:r>
+      <w:r>
+        <w:t>)</w:t>
       </w:r>
     </w:p>
     <w:p>
@@ -8633,24 +8836,12 @@
       <w:r>
         <w:t xml:space="preserve">Spilet kan downloades her: </w:t>
       </w:r>
-      <w:hyperlink r:id="rId14" w:history="1">
+      <w:hyperlink r:id="rId15" w:history="1">
         <w:r>
           <w:rPr>
             <w:rStyle w:val="Hyperlink"/>
           </w:rPr>
-          <w:t>https://lasse8290.itch.io/oso-color-game/download/D9oRjNniGW</w:t>
-        </w:r>
-        <w:r>
-          <w:rPr>
-            <w:rStyle w:val="Hyperlink"/>
-          </w:rPr>
-          <w:t>I</w:t>
-        </w:r>
-        <w:r>
-          <w:rPr>
-            <w:rStyle w:val="Hyperlink"/>
-          </w:rPr>
-          <w:t>bK6vlfzSFyhFIk4kzDH_o7NlvqGrj</w:t>
+          <w:t>https://lasse8290.itch.io/oso-color-game/download/D9oRjNniGWIbK6vlfzSFyhFIk4kzDH_o7NlvqGrj</w:t>
         </w:r>
       </w:hyperlink>
     </w:p>
@@ -9270,7 +9461,10 @@
     <w:p/>
     <w:p>
       <w:r>
-        <w:t xml:space="preserve">htx uddannelsen ville være opbygget med fokus på produkt udvikling som ikke kun er til </w:t>
+        <w:t>HTX</w:t>
+      </w:r>
+      <w:r>
+        <w:t xml:space="preserve"> uddannelsen ville være opbygget med fokus på produkt udvikling som ikke kun er til </w:t>
       </w:r>
       <w:r>
         <w:t>underholdning</w:t>
@@ -9397,7 +9591,16 @@
         <w:t xml:space="preserve"> </w:t>
       </w:r>
       <w:r>
-        <w:t xml:space="preserve">som har gode forbindelser til udlandes firmaer samt  </w:t>
+        <w:t>som har gode forbind</w:t>
+      </w:r>
+      <w:r>
+        <w:t>elser til firmaer</w:t>
+      </w:r>
+      <w:r>
+        <w:t xml:space="preserve"> </w:t>
+      </w:r>
+      <w:r>
+        <w:t>i udlandet.</w:t>
       </w:r>
     </w:p>
     <w:p/>
@@ -10482,112 +10685,110 @@
     </w:p>
     <w:p/>
     <w:p>
-      <w:pPr>
+      <w:r>
+        <w:t>Bacheloruddannelse Datalogi</w:t>
+      </w:r>
+      <w:r>
+        <w:t xml:space="preserve"> er en videregående uddannelse med </w:t>
+      </w:r>
+      <w:r>
+        <w:t>fokus på terroristisk viden</w:t>
+      </w:r>
+      <w:r>
+        <w:t xml:space="preserve"> </w:t>
+      </w:r>
+      <w:r>
+        <w:t xml:space="preserve">som </w:t>
+      </w:r>
+      <w:r>
+        <w:t>anduvendes</w:t>
+      </w:r>
+      <w:r>
+        <w:t xml:space="preserve"> i et højre </w:t>
+      </w:r>
+      <w:r>
+        <w:t>niveau</w:t>
+      </w:r>
+      <w:r>
+        <w:t xml:space="preserve"> af programmering</w:t>
+      </w:r>
+      <w:r>
+        <w:t xml:space="preserve">. Datalogi uddannelse kræver at man har </w:t>
+      </w:r>
+      <w:r>
+        <w:t>tagende</w:t>
+      </w:r>
+      <w:r>
+        <w:t xml:space="preserve"> </w:t>
+      </w:r>
+      <w:r>
         <w:rPr>
           <w:rFonts w:eastAsia="Times New Roman"/>
           <w:lang w:eastAsia="da-DK"/>
         </w:rPr>
-      </w:pPr>
-      <w:r>
-        <w:t>Bacheloruddannelse Datalogi</w:t>
-      </w:r>
-      <w:r>
-        <w:t xml:space="preserve"> er en videregående uddannelse med </w:t>
-      </w:r>
-      <w:r>
-        <w:t>fokus på terroristisk viden</w:t>
-      </w:r>
-      <w:r>
-        <w:t xml:space="preserve"> </w:t>
-      </w:r>
-      <w:r>
-        <w:t xml:space="preserve">som </w:t>
-      </w:r>
-      <w:r>
-        <w:t>anduvendes</w:t>
-      </w:r>
-      <w:r>
-        <w:t xml:space="preserve"> i et højre </w:t>
-      </w:r>
-      <w:r>
-        <w:t>niveau</w:t>
-      </w:r>
-      <w:r>
-        <w:t xml:space="preserve"> af programmering</w:t>
-      </w:r>
-      <w:r>
-        <w:t xml:space="preserve">. Datalogi </w:t>
-      </w:r>
-      <w:r>
-        <w:t>uddannelse</w:t>
-      </w:r>
-      <w:r>
-        <w:t xml:space="preserve"> kræver at man har </w:t>
-      </w:r>
-      <w:r>
-        <w:t>tagende</w:t>
-      </w:r>
-      <w:r>
-        <w:t xml:space="preserve"> </w:t>
+        <w:t>Dansk A</w:t>
       </w:r>
       <w:r>
         <w:rPr>
           <w:rFonts w:eastAsia="Times New Roman"/>
           <w:lang w:eastAsia="da-DK"/>
         </w:rPr>
-        <w:t>Dansk A</w:t>
+        <w:t>,</w:t>
       </w:r>
       <w:r>
         <w:rPr>
           <w:rFonts w:eastAsia="Times New Roman"/>
           <w:lang w:eastAsia="da-DK"/>
         </w:rPr>
-        <w:t>,</w:t>
+        <w:t xml:space="preserve"> Engelsk B</w:t>
       </w:r>
       <w:r>
         <w:rPr>
           <w:rFonts w:eastAsia="Times New Roman"/>
           <w:lang w:eastAsia="da-DK"/>
         </w:rPr>
-        <w:t xml:space="preserve"> </w:t>
+        <w:t xml:space="preserve"> og på</w:t>
       </w:r>
       <w:r>
         <w:rPr>
           <w:rFonts w:eastAsia="Times New Roman"/>
           <w:lang w:eastAsia="da-DK"/>
         </w:rPr>
-        <w:t>Engelsk B</w:t>
+        <w:t xml:space="preserve"> Matematik A</w:t>
       </w:r>
       <w:r>
         <w:rPr>
           <w:rFonts w:eastAsia="Times New Roman"/>
           <w:lang w:eastAsia="da-DK"/>
         </w:rPr>
-        <w:t xml:space="preserve"> og på</w:t>
-      </w:r>
-      <w:r>
-        <w:rPr>
-          <w:rFonts w:eastAsia="Times New Roman"/>
-          <w:lang w:eastAsia="da-DK"/>
-        </w:rPr>
         <w:t xml:space="preserve"> </w:t>
       </w:r>
       <w:r>
-        <w:rPr>
-          <w:rFonts w:eastAsia="Times New Roman"/>
-          <w:lang w:eastAsia="da-DK"/>
-        </w:rPr>
-        <w:t>Matematik A</w:t>
-      </w:r>
-      <w:r>
-        <w:rPr>
-          <w:rFonts w:eastAsia="Times New Roman"/>
-          <w:lang w:eastAsia="da-DK"/>
-        </w:rPr>
+        <w:t>niveau</w:t>
+      </w:r>
+      <w:r>
+        <w:t>. Der er også muglighed for at tage</w:t>
+      </w:r>
+      <w:r>
+        <w:t xml:space="preserve"> specialiseri</w:t>
+      </w:r>
+      <w:r>
+        <w:t>ng i</w:t>
+      </w:r>
+      <w:r>
         <w:t xml:space="preserve"> </w:t>
       </w:r>
       <w:r>
-        <w:t>niveau</w:t>
+        <w:t>kunstig intelligens</w:t>
+      </w:r>
+      <w:r>
+        <w:t xml:space="preserve">, kryptografi eller en af de mange andre </w:t>
+      </w:r>
+      <w:r>
+        <w:t>specialiserer</w:t>
+      </w:r>
+      <w:r>
+        <w:t xml:space="preserve"> som der er inden for IT uddannelserne. </w:t>
       </w:r>
     </w:p>
     <w:p>
@@ -10600,8 +10801,27 @@
     <w:p>
       <w:pPr>
         <w:rPr>
+          <w:b/>
           <w:szCs w:val="24"/>
         </w:rPr>
+      </w:pPr>
+      <w:r>
+        <w:rPr>
+          <w:rFonts w:eastAsia="Times New Roman"/>
+          <w:b/>
+          <w:szCs w:val="24"/>
+          <w:lang w:eastAsia="da-DK"/>
+        </w:rPr>
+        <w:t xml:space="preserve">Universiteter der udbyder en datalogi uddannelse </w:t>
+      </w:r>
+    </w:p>
+    <w:p>
+      <w:pPr>
+        <w:pStyle w:val="Listeafsnit"/>
+        <w:numPr>
+          <w:ilvl w:val="0"/>
+          <w:numId w:val="21"/>
+        </w:numPr>
       </w:pPr>
       <w:r>
         <w:rPr>
@@ -10609,460 +10829,800 @@
           <w:szCs w:val="24"/>
           <w:lang w:eastAsia="da-DK"/>
         </w:rPr>
-        <w:t>Universitet</w:t>
-      </w:r>
+        <w:t>Københavns Universitet</w:t>
+      </w:r>
+    </w:p>
+    <w:p>
+      <w:pPr>
+        <w:pStyle w:val="Listeafsnit"/>
+        <w:numPr>
+          <w:ilvl w:val="0"/>
+          <w:numId w:val="21"/>
+        </w:numPr>
+      </w:pPr>
       <w:r>
         <w:rPr>
           <w:rFonts w:eastAsia="Times New Roman"/>
           <w:szCs w:val="24"/>
           <w:lang w:eastAsia="da-DK"/>
         </w:rPr>
-        <w:t xml:space="preserve">er der udbyder en datalogi uddannelse </w:t>
-      </w:r>
-    </w:p>
-    <w:tbl>
-      <w:tblPr>
-        <w:tblpPr w:leftFromText="141" w:rightFromText="141" w:vertAnchor="text" w:tblpY="5"/>
-        <w:tblW w:w="3323" w:type="dxa"/>
-        <w:tblCellSpacing w:w="15" w:type="dxa"/>
-        <w:tblCellMar>
-          <w:top w:w="15" w:type="dxa"/>
-          <w:left w:w="15" w:type="dxa"/>
-          <w:bottom w:w="15" w:type="dxa"/>
-          <w:right w:w="15" w:type="dxa"/>
-        </w:tblCellMar>
-        <w:tblLook w:val="04A0" w:firstRow="1" w:lastRow="0" w:firstColumn="1" w:lastColumn="0" w:noHBand="0" w:noVBand="1"/>
-      </w:tblPr>
-      <w:tblGrid>
-        <w:gridCol w:w="2765"/>
-        <w:gridCol w:w="30"/>
-        <w:gridCol w:w="158"/>
-        <w:gridCol w:w="370"/>
-      </w:tblGrid>
-      <w:tr>
-        <w:trPr>
-          <w:trHeight w:val="128"/>
-          <w:tblCellSpacing w:w="15" w:type="dxa"/>
-        </w:trPr>
-        <w:tc>
-          <w:tcPr>
-            <w:tcW w:w="0" w:type="auto"/>
-            <w:gridSpan w:val="2"/>
-            <w:vAlign w:val="center"/>
-            <w:hideMark/>
-          </w:tcPr>
-          <w:p>
-            <w:pPr>
-              <w:rPr>
-                <w:rFonts w:eastAsia="Times New Roman"/>
-                <w:szCs w:val="24"/>
-                <w:lang w:eastAsia="da-DK"/>
-              </w:rPr>
-            </w:pPr>
-            <w:r>
-              <w:rPr>
-                <w:rFonts w:eastAsia="Times New Roman"/>
-                <w:szCs w:val="24"/>
-                <w:lang w:eastAsia="da-DK"/>
-              </w:rPr>
-              <w:t>Københavns Universitet</w:t>
-            </w:r>
-          </w:p>
-        </w:tc>
-        <w:tc>
-          <w:tcPr>
-            <w:tcW w:w="0" w:type="auto"/>
-            <w:vAlign w:val="center"/>
-            <w:hideMark/>
-          </w:tcPr>
-          <w:p>
-            <w:pPr>
-              <w:rPr>
-                <w:rFonts w:eastAsia="Times New Roman"/>
-                <w:szCs w:val="24"/>
-                <w:lang w:eastAsia="da-DK"/>
-              </w:rPr>
-            </w:pPr>
-            <w:r>
-              <w:rPr>
-                <w:rFonts w:eastAsia="Times New Roman"/>
-                <w:szCs w:val="24"/>
-                <w:lang w:eastAsia="da-DK"/>
-              </w:rPr>
-              <w:t> </w:t>
-            </w:r>
-          </w:p>
-        </w:tc>
-        <w:tc>
-          <w:tcPr>
-            <w:tcW w:w="325" w:type="dxa"/>
-            <w:vAlign w:val="center"/>
-            <w:hideMark/>
-          </w:tcPr>
-          <w:p>
-            <w:pPr>
-              <w:rPr>
-                <w:rFonts w:eastAsia="Times New Roman"/>
-                <w:szCs w:val="24"/>
-                <w:lang w:eastAsia="da-DK"/>
-              </w:rPr>
-            </w:pPr>
-          </w:p>
-        </w:tc>
-      </w:tr>
-      <w:tr>
-        <w:trPr>
-          <w:trHeight w:val="5"/>
-          <w:tblCellSpacing w:w="15" w:type="dxa"/>
-        </w:trPr>
-        <w:tc>
-          <w:tcPr>
-            <w:tcW w:w="0" w:type="auto"/>
-            <w:gridSpan w:val="2"/>
-            <w:vAlign w:val="center"/>
-            <w:hideMark/>
-          </w:tcPr>
-          <w:p>
-            <w:pPr>
-              <w:rPr>
-                <w:rFonts w:eastAsia="Times New Roman"/>
-                <w:szCs w:val="24"/>
-                <w:lang w:eastAsia="da-DK"/>
-              </w:rPr>
-            </w:pPr>
-          </w:p>
-        </w:tc>
-        <w:tc>
-          <w:tcPr>
-            <w:tcW w:w="0" w:type="auto"/>
-            <w:vAlign w:val="center"/>
-            <w:hideMark/>
-          </w:tcPr>
-          <w:p>
-            <w:pPr>
-              <w:rPr>
-                <w:rFonts w:eastAsia="Times New Roman"/>
-                <w:szCs w:val="24"/>
-                <w:lang w:eastAsia="da-DK"/>
-              </w:rPr>
-            </w:pPr>
-          </w:p>
-        </w:tc>
-        <w:tc>
-          <w:tcPr>
-            <w:tcW w:w="325" w:type="dxa"/>
-            <w:vAlign w:val="center"/>
-            <w:hideMark/>
-          </w:tcPr>
-          <w:p>
-            <w:pPr>
-              <w:rPr>
-                <w:rFonts w:eastAsia="Times New Roman"/>
-                <w:szCs w:val="24"/>
-                <w:lang w:eastAsia="da-DK"/>
-              </w:rPr>
-            </w:pPr>
-          </w:p>
-        </w:tc>
-      </w:tr>
-      <w:tr>
-        <w:trPr>
-          <w:trHeight w:val="128"/>
-          <w:tblCellSpacing w:w="15" w:type="dxa"/>
-        </w:trPr>
-        <w:tc>
-          <w:tcPr>
-            <w:tcW w:w="0" w:type="auto"/>
-            <w:gridSpan w:val="2"/>
-            <w:vAlign w:val="center"/>
-            <w:hideMark/>
-          </w:tcPr>
-          <w:p>
-            <w:pPr>
-              <w:rPr>
-                <w:rFonts w:eastAsia="Times New Roman"/>
-                <w:szCs w:val="24"/>
-                <w:lang w:eastAsia="da-DK"/>
-              </w:rPr>
-            </w:pPr>
-            <w:r>
-              <w:rPr>
-                <w:rFonts w:eastAsia="Times New Roman"/>
-                <w:szCs w:val="24"/>
-                <w:lang w:eastAsia="da-DK"/>
-              </w:rPr>
-              <w:t>Syddansk Universitet</w:t>
-            </w:r>
-          </w:p>
-        </w:tc>
-        <w:tc>
-          <w:tcPr>
-            <w:tcW w:w="0" w:type="auto"/>
-            <w:vAlign w:val="center"/>
-            <w:hideMark/>
-          </w:tcPr>
-          <w:p>
-            <w:pPr>
-              <w:rPr>
-                <w:rFonts w:eastAsia="Times New Roman"/>
-                <w:szCs w:val="24"/>
-                <w:lang w:eastAsia="da-DK"/>
-              </w:rPr>
-            </w:pPr>
-            <w:r>
-              <w:rPr>
-                <w:rFonts w:eastAsia="Times New Roman"/>
-                <w:szCs w:val="24"/>
-                <w:lang w:eastAsia="da-DK"/>
-              </w:rPr>
-              <w:t> </w:t>
-            </w:r>
-          </w:p>
-        </w:tc>
-        <w:tc>
-          <w:tcPr>
-            <w:tcW w:w="325" w:type="dxa"/>
-            <w:vAlign w:val="center"/>
-            <w:hideMark/>
-          </w:tcPr>
-          <w:p>
-            <w:pPr>
-              <w:rPr>
-                <w:rFonts w:eastAsia="Times New Roman"/>
-                <w:szCs w:val="24"/>
-                <w:lang w:eastAsia="da-DK"/>
-              </w:rPr>
-            </w:pPr>
-            <w:r>
-              <w:rPr>
-                <w:rFonts w:eastAsia="Times New Roman"/>
-                <w:szCs w:val="24"/>
-                <w:lang w:eastAsia="da-DK"/>
-              </w:rPr>
-              <w:t> </w:t>
-            </w:r>
-          </w:p>
-        </w:tc>
-      </w:tr>
-      <w:tr>
-        <w:trPr>
-          <w:gridAfter w:val="2"/>
-          <w:wAfter w:w="499" w:type="dxa"/>
-          <w:trHeight w:val="75"/>
-          <w:tblCellSpacing w:w="15" w:type="dxa"/>
-        </w:trPr>
-        <w:tc>
-          <w:tcPr>
-            <w:tcW w:w="0" w:type="auto"/>
-            <w:gridSpan w:val="2"/>
-            <w:vAlign w:val="center"/>
-            <w:hideMark/>
-          </w:tcPr>
-          <w:p>
-            <w:pPr>
-              <w:rPr>
-                <w:rFonts w:eastAsia="Times New Roman"/>
-                <w:szCs w:val="24"/>
-                <w:lang w:eastAsia="da-DK"/>
-              </w:rPr>
-            </w:pPr>
-          </w:p>
-        </w:tc>
-      </w:tr>
-      <w:tr>
-        <w:trPr>
-          <w:gridAfter w:val="2"/>
-          <w:wAfter w:w="499" w:type="dxa"/>
-          <w:trHeight w:val="100"/>
-          <w:tblCellSpacing w:w="15" w:type="dxa"/>
-        </w:trPr>
-        <w:tc>
-          <w:tcPr>
-            <w:tcW w:w="0" w:type="auto"/>
-            <w:gridSpan w:val="2"/>
-            <w:vAlign w:val="center"/>
-            <w:hideMark/>
-          </w:tcPr>
-          <w:p>
-            <w:pPr>
-              <w:rPr>
-                <w:rFonts w:eastAsia="Times New Roman"/>
-                <w:szCs w:val="24"/>
-                <w:lang w:eastAsia="da-DK"/>
-              </w:rPr>
-            </w:pPr>
-            <w:r>
-              <w:rPr>
-                <w:rFonts w:eastAsia="Times New Roman"/>
-                <w:szCs w:val="24"/>
-                <w:lang w:eastAsia="da-DK"/>
-              </w:rPr>
-              <w:t>Aarhus Universitet</w:t>
-            </w:r>
-          </w:p>
-        </w:tc>
-      </w:tr>
-      <w:tr>
-        <w:trPr>
-          <w:gridAfter w:val="2"/>
-          <w:wAfter w:w="499" w:type="dxa"/>
-          <w:trHeight w:val="57"/>
-          <w:tblCellSpacing w:w="15" w:type="dxa"/>
-        </w:trPr>
-        <w:tc>
-          <w:tcPr>
-            <w:tcW w:w="0" w:type="auto"/>
-            <w:gridSpan w:val="2"/>
-            <w:vAlign w:val="center"/>
-            <w:hideMark/>
-          </w:tcPr>
-          <w:p>
-            <w:pPr>
-              <w:rPr>
-                <w:rFonts w:eastAsia="Times New Roman"/>
-                <w:szCs w:val="24"/>
-                <w:lang w:eastAsia="da-DK"/>
-              </w:rPr>
-            </w:pPr>
-          </w:p>
-        </w:tc>
-      </w:tr>
-      <w:tr>
-        <w:trPr>
-          <w:gridAfter w:val="2"/>
-          <w:wAfter w:w="499" w:type="dxa"/>
-          <w:trHeight w:val="128"/>
-          <w:tblCellSpacing w:w="15" w:type="dxa"/>
-        </w:trPr>
-        <w:tc>
-          <w:tcPr>
-            <w:tcW w:w="0" w:type="auto"/>
-            <w:gridSpan w:val="2"/>
-            <w:vAlign w:val="center"/>
-            <w:hideMark/>
-          </w:tcPr>
-          <w:p>
-            <w:pPr>
-              <w:rPr>
-                <w:rFonts w:eastAsia="Times New Roman"/>
-                <w:szCs w:val="24"/>
-                <w:lang w:eastAsia="da-DK"/>
-              </w:rPr>
-            </w:pPr>
-            <w:r>
-              <w:rPr>
-                <w:rFonts w:eastAsia="Times New Roman"/>
-                <w:szCs w:val="24"/>
-                <w:lang w:eastAsia="da-DK"/>
-              </w:rPr>
-              <w:t>Aalborg Universitet</w:t>
-            </w:r>
-          </w:p>
-        </w:tc>
-      </w:tr>
-      <w:tr>
-        <w:trPr>
-          <w:gridAfter w:val="3"/>
-          <w:wAfter w:w="513" w:type="dxa"/>
-          <w:trHeight w:val="112"/>
-          <w:tblCellSpacing w:w="15" w:type="dxa"/>
-        </w:trPr>
-        <w:tc>
-          <w:tcPr>
-            <w:tcW w:w="2720" w:type="dxa"/>
-            <w:vAlign w:val="center"/>
-            <w:hideMark/>
-          </w:tcPr>
-          <w:p>
-            <w:pPr>
-              <w:rPr>
-                <w:rFonts w:eastAsia="Times New Roman"/>
-                <w:szCs w:val="24"/>
-                <w:lang w:eastAsia="da-DK"/>
-              </w:rPr>
-            </w:pPr>
-          </w:p>
-        </w:tc>
-      </w:tr>
-    </w:tbl>
-    <w:p/>
-    <w:p>
-      <w:pPr>
-        <w:pStyle w:val="Titel"/>
-      </w:pPr>
-    </w:p>
-    <w:p/>
-    <w:p>
-      <w:pPr>
-        <w:pStyle w:val="Titel"/>
-      </w:pPr>
+        <w:t>Syddansk Universitet</w:t>
+      </w:r>
     </w:p>
     <w:p>
       <w:pPr>
-        <w:pStyle w:val="Titel"/>
-      </w:pPr>
-      <w:r>
-        <w:lastRenderedPageBreak/>
-        <w:t>Kilder</w:t>
+        <w:pStyle w:val="Listeafsnit"/>
+        <w:numPr>
+          <w:ilvl w:val="0"/>
+          <w:numId w:val="21"/>
+        </w:numPr>
+        <w:rPr>
+          <w:rFonts w:eastAsia="Times New Roman"/>
+          <w:szCs w:val="24"/>
+          <w:lang w:eastAsia="da-DK"/>
+        </w:rPr>
+      </w:pPr>
+      <w:r>
+        <w:rPr>
+          <w:rFonts w:eastAsia="Times New Roman"/>
+          <w:szCs w:val="24"/>
+          <w:lang w:eastAsia="da-DK"/>
+        </w:rPr>
+        <w:t>Aarhus Universitet</w:t>
       </w:r>
     </w:p>
     <w:p>
       <w:pPr>
-        <w:pStyle w:val="Overskrift1"/>
-        <w:rPr>
-          <w:b/>
-        </w:rPr>
-      </w:pPr>
-      <w:r>
-        <w:rPr>
-          <w:b/>
-        </w:rPr>
-        <w:t>REPORT</w:t>
-      </w:r>
-      <w:r>
-        <w:rPr>
-          <w:b/>
-        </w:rPr>
-        <w:t>:</w:t>
+        <w:pStyle w:val="Listeafsnit"/>
+        <w:numPr>
+          <w:ilvl w:val="0"/>
+          <w:numId w:val="21"/>
+        </w:numPr>
+        <w:rPr>
+          <w:rFonts w:eastAsia="Times New Roman"/>
+          <w:szCs w:val="24"/>
+          <w:lang w:eastAsia="da-DK"/>
+        </w:rPr>
+      </w:pPr>
+      <w:r>
+        <w:rPr>
+          <w:rFonts w:eastAsia="Times New Roman"/>
+          <w:lang w:eastAsia="da-DK"/>
+        </w:rPr>
+        <w:t>Aalborg Universitet</w:t>
       </w:r>
     </w:p>
     <w:p>
-      <w:r>
+      <w:pPr>
+        <w:pStyle w:val="Titel"/>
+      </w:pPr>
+      <w:r>
+        <w:lastRenderedPageBreak/>
+        <w:t>Ansøgning</w:t>
+      </w:r>
+    </w:p>
+    <w:p>
+      <w:pPr>
+        <w:rPr>
+          <w:lang w:eastAsia="da-DK"/>
+        </w:rPr>
+      </w:pPr>
+      <w:r>
+        <w:t xml:space="preserve">Jeg har skrevet en ansøgning </w:t>
+      </w:r>
+      <w:r>
+        <w:rPr>
+          <w:lang w:eastAsia="da-DK"/>
+        </w:rPr>
+        <w:t>om en stilig som software udvikler i</w:t>
+      </w:r>
+      <w:r>
+        <w:t xml:space="preserve"> </w:t>
+      </w:r>
+      <w:proofErr w:type="spellStart"/>
+      <w:r>
+        <w:rPr>
+          <w:lang w:eastAsia="da-DK"/>
+        </w:rPr>
+        <w:t>Systematic</w:t>
+      </w:r>
+      <w:proofErr w:type="spellEnd"/>
+      <w:r>
+        <w:rPr>
+          <w:lang w:eastAsia="da-DK"/>
+        </w:rPr>
+        <w:t xml:space="preserve"> som ligger </w:t>
+      </w:r>
+      <w:r>
+        <w:rPr>
+          <w:lang w:eastAsia="da-DK"/>
+        </w:rPr>
+        <w:t>i Århus</w:t>
+      </w:r>
+      <w:r>
+        <w:rPr>
+          <w:lang w:eastAsia="da-DK"/>
+        </w:rPr>
+        <w:t>. Firmaet udvikler primært software løsning til andre firmaer.</w:t>
+      </w:r>
+    </w:p>
+    <w:p>
+      <w:pPr>
+        <w:rPr>
+          <w:lang w:eastAsia="da-DK"/>
+        </w:rPr>
+      </w:pPr>
+      <w:r>
+        <w:rPr>
+          <w:noProof/>
+          <w:lang w:eastAsia="da-DK"/>
+        </w:rPr>
+        <mc:AlternateContent>
+          <mc:Choice Requires="wps">
+            <w:drawing>
+              <wp:anchor distT="0" distB="0" distL="114300" distR="114300" simplePos="0" relativeHeight="251725824" behindDoc="1" locked="0" layoutInCell="1" allowOverlap="1" wp14:anchorId="2EA188C3" wp14:editId="06086B3F">
+                <wp:simplePos x="0" y="0"/>
+                <wp:positionH relativeFrom="page">
+                  <wp:posOffset>106326</wp:posOffset>
+                </wp:positionH>
+                <wp:positionV relativeFrom="page">
+                  <wp:posOffset>2126512</wp:posOffset>
+                </wp:positionV>
+                <wp:extent cx="7165738" cy="265622"/>
+                <wp:effectExtent l="0" t="0" r="0" b="1270"/>
+                <wp:wrapNone/>
+                <wp:docPr id="144" name="Rectangle 2"/>
+                <wp:cNvGraphicFramePr>
+                  <a:graphicFrameLocks xmlns:a="http://schemas.openxmlformats.org/drawingml/2006/main"/>
+                </wp:cNvGraphicFramePr>
+                <a:graphic xmlns:a="http://schemas.openxmlformats.org/drawingml/2006/main">
+                  <a:graphicData uri="http://schemas.microsoft.com/office/word/2010/wordprocessingShape">
+                    <wps:wsp>
+                      <wps:cNvSpPr>
+                        <a:spLocks noChangeArrowheads="1"/>
+                      </wps:cNvSpPr>
+                      <wps:spPr bwMode="auto">
+                        <a:xfrm>
+                          <a:off x="0" y="0"/>
+                          <a:ext cx="7165738" cy="265622"/>
+                        </a:xfrm>
+                        <a:prstGeom prst="rect">
+                          <a:avLst/>
+                        </a:prstGeom>
+                        <a:solidFill>
+                          <a:srgbClr val="333399"/>
+                        </a:solidFill>
+                        <a:ln>
+                          <a:noFill/>
+                        </a:ln>
+                        <a:extLst>
+                          <a:ext uri="{91240B29-F687-4F45-9708-019B960494DF}">
+                            <a14:hiddenLine xmlns:a14="http://schemas.microsoft.com/office/drawing/2010/main" w="9525">
+                              <a:solidFill>
+                                <a:srgbClr val="000000"/>
+                              </a:solidFill>
+                              <a:miter lim="800000"/>
+                              <a:headEnd/>
+                              <a:tailEnd/>
+                            </a14:hiddenLine>
+                          </a:ext>
+                        </a:extLst>
+                      </wps:spPr>
+                      <wps:bodyPr rot="0" vert="horz" wrap="square" lIns="91440" tIns="45720" rIns="91440" bIns="45720" anchor="t" anchorCtr="0" upright="1">
+                        <a:noAutofit/>
+                      </wps:bodyPr>
+                    </wps:wsp>
+                  </a:graphicData>
+                </a:graphic>
+                <wp14:sizeRelH relativeFrom="page">
+                  <wp14:pctWidth>0</wp14:pctWidth>
+                </wp14:sizeRelH>
+                <wp14:sizeRelV relativeFrom="page">
+                  <wp14:pctHeight>0</wp14:pctHeight>
+                </wp14:sizeRelV>
+              </wp:anchor>
+            </w:drawing>
+          </mc:Choice>
+          <mc:Fallback>
+            <w:pict>
+              <v:rect id="Rectangle 2" o:spid="_x0000_s1026" style="position:absolute;margin-left:8.35pt;margin-top:167.45pt;width:564.25pt;height:20.9pt;z-index:-251590656;visibility:visible;mso-wrap-style:square;mso-width-percent:0;mso-height-percent:0;mso-wrap-distance-left:9pt;mso-wrap-distance-top:0;mso-wrap-distance-right:9pt;mso-wrap-distance-bottom:0;mso-position-horizontal:absolute;mso-position-horizontal-relative:page;mso-position-vertical:absolute;mso-position-vertical-relative:page;mso-width-percent:0;mso-height-percent:0;mso-width-relative:page;mso-height-relative:page;v-text-anchor:top" o:gfxdata="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" fillcolor="#339" stroked="f">
+                <w10:wrap anchorx="page" anchory="page"/>
+              </v:rect>
+            </w:pict>
+          </mc:Fallback>
+        </mc:AlternateContent>
+      </w:r>
+    </w:p>
+    <w:p>
+      <w:pPr>
+        <w:tabs>
+          <w:tab w:val="right" w:pos="8640"/>
+        </w:tabs>
+      </w:pPr>
+      <w:r>
+        <w:tab/>
+      </w:r>
+    </w:p>
+    <w:p>
+      <w:pPr>
+        <w:pStyle w:val="Afsendernavn"/>
+        <w:rPr>
+          <w:lang w:val="da-DK"/>
+        </w:rPr>
+      </w:pPr>
+      <w:r>
+        <w:rPr>
+          <w:lang w:val="da-DK"/>
+        </w:rPr>
+        <w:t xml:space="preserve">Lasse </w:t>
+      </w:r>
+      <w:proofErr w:type="spellStart"/>
+      <w:r>
+        <w:rPr>
+          <w:lang w:val="da-DK"/>
+        </w:rPr>
+        <w:t>Fjellanger</w:t>
+      </w:r>
+      <w:proofErr w:type="spellEnd"/>
+    </w:p>
+    <w:p>
+      <w:pPr>
+        <w:pStyle w:val="Afsenderadresse1"/>
+        <w:rPr>
+          <w:lang w:val="da-DK"/>
+        </w:rPr>
+      </w:pPr>
+      <w:proofErr w:type="spellStart"/>
+      <w:r>
+        <w:rPr>
+          <w:lang w:val="da-DK"/>
+        </w:rPr>
+        <w:t>Æbeltoftvej</w:t>
+      </w:r>
+      <w:proofErr w:type="spellEnd"/>
+      <w:r>
+        <w:rPr>
+          <w:lang w:val="da-DK"/>
+        </w:rPr>
+        <w:t xml:space="preserve"> 113</w:t>
+      </w:r>
+    </w:p>
+    <w:p>
+      <w:pPr>
+        <w:pStyle w:val="Afsenderadresse1"/>
+        <w:rPr>
+          <w:lang w:val="da-DK"/>
+        </w:rPr>
+      </w:pPr>
+      <w:r>
+        <w:rPr>
+          <w:lang w:val="da-DK"/>
+        </w:rPr>
+        <w:t>8544</w:t>
+      </w:r>
+    </w:p>
+    <w:p>
+      <w:pPr>
+        <w:pStyle w:val="Afsenderadresse1"/>
+        <w:rPr>
+          <w:lang w:val="da-DK"/>
+        </w:rPr>
+      </w:pPr>
+      <w:proofErr w:type="gramStart"/>
+      <w:r>
+        <w:rPr>
+          <w:lang w:val="da-DK"/>
+        </w:rPr>
+        <w:t>27155381</w:t>
+      </w:r>
+      <w:proofErr w:type="gramEnd"/>
+    </w:p>
+    <w:p>
+      <w:pPr>
+        <w:pStyle w:val="Afsenderadresse1"/>
+        <w:rPr>
+          <w:lang w:val="da-DK"/>
+        </w:rPr>
+      </w:pPr>
+      <w:r>
+        <w:rPr>
+          <w:lang w:val="da-DK"/>
+        </w:rPr>
+        <w:t>Lassefj0@gmail.com</w:t>
+      </w:r>
+    </w:p>
+    <w:p>
+      <w:pPr>
+        <w:pStyle w:val="Dato"/>
+        <w:rPr>
+          <w:lang w:val="da-DK"/>
+        </w:rPr>
+      </w:pPr>
+      <w:r>
+        <w:rPr>
+          <w:lang w:val="da-DK"/>
+        </w:rPr>
+        <w:t>30-11-17</w:t>
+      </w:r>
+    </w:p>
+    <w:p>
+      <w:pPr>
+        <w:pStyle w:val="Ingenafstand"/>
+        <w:rPr>
+          <w:lang w:eastAsia="da-DK"/>
+        </w:rPr>
+      </w:pPr>
+      <w:proofErr w:type="spellStart"/>
+      <w:r>
+        <w:rPr>
+          <w:lang w:eastAsia="da-DK"/>
+        </w:rPr>
+        <w:t>Systematic</w:t>
+      </w:r>
+      <w:proofErr w:type="spellEnd"/>
+    </w:p>
+    <w:p>
+      <w:pPr>
+        <w:pStyle w:val="Modtageradresse1"/>
+      </w:pPr>
+      <w:r>
+        <w:rPr>
+          <w:rStyle w:val="xbe"/>
+        </w:rPr>
+        <w:t>Søren Frichs Vej 39</w:t>
+      </w:r>
+    </w:p>
+    <w:p>
+      <w:pPr>
+        <w:pStyle w:val="Modtageradresse1"/>
+      </w:pPr>
+      <w:r>
+        <w:rPr>
+          <w:rStyle w:val="xbe"/>
+        </w:rPr>
+        <w:t>8000 Aarhus C</w:t>
+      </w:r>
+    </w:p>
+    <w:p>
+      <w:pPr>
+        <w:pStyle w:val="Modtageradresse1"/>
+      </w:pPr>
+    </w:p>
+    <w:p>
+      <w:pPr>
+        <w:pStyle w:val="Ingenafstand"/>
+      </w:pPr>
+    </w:p>
+    <w:p>
+      <w:pPr>
+        <w:pStyle w:val="Ingenafstand"/>
+        <w:rPr>
+          <w:lang w:eastAsia="da-DK"/>
+        </w:rPr>
+      </w:pPr>
+      <w:r>
+        <w:t xml:space="preserve">Til </w:t>
+      </w:r>
+      <w:proofErr w:type="spellStart"/>
+      <w:r>
+        <w:rPr>
+          <w:lang w:eastAsia="da-DK"/>
+        </w:rPr>
+        <w:t>Systematic</w:t>
+      </w:r>
+      <w:proofErr w:type="spellEnd"/>
+      <w:r>
+        <w:t>:</w:t>
+      </w:r>
+    </w:p>
+    <w:p>
+      <w:pPr>
+        <w:pStyle w:val="Brdtekst"/>
+        <w:rPr>
+          <w:lang w:val="da-DK"/>
+        </w:rPr>
+      </w:pPr>
+      <w:r>
+        <w:rPr>
+          <w:lang w:val="da-DK"/>
+        </w:rPr>
+        <w:t xml:space="preserve">Jeg skriver som svar på Deres annonce i </w:t>
+      </w:r>
+      <w:proofErr w:type="spellStart"/>
+      <w:r>
+        <w:rPr>
+          <w:lang w:val="da-DK"/>
+        </w:rPr>
+        <w:t>JobIndex</w:t>
+      </w:r>
+      <w:proofErr w:type="spellEnd"/>
+      <w:r>
+        <w:rPr>
+          <w:lang w:val="da-DK"/>
+        </w:rPr>
+        <w:t xml:space="preserve">, hvor De søger en </w:t>
+      </w:r>
+      <w:proofErr w:type="spellStart"/>
+      <w:r>
+        <w:rPr>
+          <w:lang w:val="da-DK"/>
+        </w:rPr>
+        <w:t>netudvikler</w:t>
+      </w:r>
+      <w:proofErr w:type="spellEnd"/>
+      <w:r>
+        <w:rPr>
+          <w:lang w:val="da-DK"/>
+        </w:rPr>
+        <w:t xml:space="preserve"> til ansættelse. Ud fra kravene i annoncen er jeg overbevist om, at mine kvalifikationer og min erfaring passer godt til denne stilling. </w:t>
+      </w:r>
+    </w:p>
+    <w:p>
+      <w:pPr>
+        <w:pStyle w:val="Brdtekst"/>
+        <w:rPr>
+          <w:lang w:val="da-DK"/>
+        </w:rPr>
+      </w:pPr>
+      <w:r>
+        <w:rPr>
+          <w:lang w:val="da-DK"/>
+        </w:rPr>
+        <w:t xml:space="preserve">Jeg har stor erfaring </w:t>
+      </w:r>
+      <w:proofErr w:type="gramStart"/>
+      <w:r>
+        <w:rPr>
+          <w:lang w:val="da-DK"/>
+        </w:rPr>
+        <w:t xml:space="preserve">med </w:t>
+      </w:r>
+      <w:r>
+        <w:rPr>
+          <w:lang w:val="da-DK"/>
+        </w:rPr>
+        <w:t>.</w:t>
+      </w:r>
+      <w:proofErr w:type="gramEnd"/>
+      <w:r>
+        <w:rPr>
+          <w:lang w:val="da-DK"/>
+        </w:rPr>
+        <w:t>NET, C#, WCF, ASP.NET Web API, SQL, SQL Server, JavaScript, Apache Kafka, samt Visual Studio</w:t>
+      </w:r>
+      <w:r>
+        <w:rPr>
+          <w:lang w:val="da-DK"/>
+        </w:rPr>
+        <w:t xml:space="preserve">, </w:t>
+      </w:r>
+      <w:proofErr w:type="spellStart"/>
+      <w:r>
+        <w:rPr>
+          <w:lang w:val="da-DK"/>
+        </w:rPr>
+        <w:t>PowerShell</w:t>
+      </w:r>
+      <w:proofErr w:type="spellEnd"/>
+      <w:r>
+        <w:rPr>
+          <w:lang w:val="da-DK"/>
+        </w:rPr>
+        <w:t>, Windows Server</w:t>
+      </w:r>
+      <w:r>
+        <w:rPr>
+          <w:lang w:val="da-DK"/>
+        </w:rPr>
+        <w:t xml:space="preserve"> o</w:t>
+      </w:r>
+      <w:r>
+        <w:rPr>
+          <w:lang w:val="da-DK"/>
+        </w:rPr>
+        <w:t xml:space="preserve">g jeg </w:t>
+      </w:r>
+      <w:r>
+        <w:rPr>
+          <w:lang w:val="da-DK"/>
+        </w:rPr>
+        <w:t xml:space="preserve">kender </w:t>
+      </w:r>
+      <w:r>
+        <w:rPr>
+          <w:lang w:val="da-DK"/>
+        </w:rPr>
+        <w:t xml:space="preserve">også til </w:t>
+      </w:r>
+      <w:r>
+        <w:rPr>
+          <w:lang w:val="da-DK"/>
+        </w:rPr>
+        <w:t>Java.</w:t>
+      </w:r>
+    </w:p>
+    <w:p>
+      <w:pPr>
+        <w:pStyle w:val="Brdtekst"/>
+        <w:rPr>
+          <w:lang w:val="da-DK"/>
+        </w:rPr>
+      </w:pPr>
+      <w:r>
+        <w:rPr>
+          <w:lang w:val="da-DK"/>
+        </w:rPr>
+        <w:t>Jeg er god til dele og forklare den viden jeg har på en let og forstålige måde. Jeg er også god til at lytte og forstå kompliceret koncepter og spørge ind, hvis der er noget jeg ikke helt forstår.</w:t>
+      </w:r>
+    </w:p>
+    <w:p>
+      <w:pPr>
+        <w:pStyle w:val="Brdtekst"/>
+        <w:rPr>
+          <w:lang w:val="da-DK"/>
+        </w:rPr>
+      </w:pPr>
+      <w:r>
+        <w:rPr>
+          <w:lang w:val="da-DK"/>
+        </w:rPr>
+        <w:t xml:space="preserve">Jeg er interesseret i en stilling og </w:t>
+      </w:r>
+      <w:r>
+        <w:rPr>
+          <w:lang w:val="da-DK"/>
+        </w:rPr>
+        <w:t xml:space="preserve">kan starte i en ny stilling fra </w:t>
+      </w:r>
+      <w:r>
+        <w:rPr>
+          <w:lang w:val="da-DK"/>
+        </w:rPr>
+        <w:t>20-6-18</w:t>
+      </w:r>
+      <w:r>
+        <w:rPr>
+          <w:lang w:val="da-DK"/>
+        </w:rPr>
+        <w:t>.</w:t>
+      </w:r>
+    </w:p>
+    <w:p>
+      <w:pPr>
+        <w:pStyle w:val="Brdtekst"/>
+        <w:rPr>
+          <w:lang w:val="da-DK"/>
+        </w:rPr>
+      </w:pPr>
+      <w:r>
+        <w:rPr>
+          <w:lang w:val="da-DK"/>
+        </w:rPr>
+        <w:t xml:space="preserve">Jeg starter på at tage kørekort i januar måned så jeg kan godt tage ud og besøge kunder for firmaet </w:t>
+      </w:r>
+    </w:p>
+    <w:p>
+      <w:pPr>
+        <w:pStyle w:val="Brdtekst"/>
+        <w:rPr>
+          <w:lang w:val="da-DK"/>
+        </w:rPr>
+      </w:pPr>
+      <w:r>
+        <w:rPr>
+          <w:lang w:val="da-DK"/>
+        </w:rPr>
+        <w:t>Jeg sender denne ansøgning med forventninger om at lønnen ligger et set mellem 30.000-40.000kr</w:t>
+      </w:r>
+    </w:p>
+    <w:p>
+      <w:pPr>
+        <w:pStyle w:val="Afsenderadresse1"/>
+        <w:ind w:left="0"/>
+        <w:jc w:val="left"/>
+        <w:rPr>
+          <w:i/>
+          <w:lang w:val="da-DK"/>
+        </w:rPr>
+      </w:pPr>
+      <w:r>
+        <w:rPr>
+          <w:lang w:val="da-DK"/>
+        </w:rPr>
+        <w:t xml:space="preserve">Jeg ser frem til en samtale om mulighederne for ansættelse hos </w:t>
+      </w:r>
+      <w:proofErr w:type="spellStart"/>
+      <w:r>
+        <w:rPr>
+          <w:lang w:val="da-DK"/>
+        </w:rPr>
+        <w:t>Systematic</w:t>
+      </w:r>
+      <w:proofErr w:type="spellEnd"/>
+      <w:r>
+        <w:rPr>
+          <w:lang w:val="da-DK"/>
+        </w:rPr>
+        <w:t xml:space="preserve">. Hvis De har nogle spørgsmål eller ønsker en samtale, kan De kontakte mig telefonisk på </w:t>
+      </w:r>
+      <w:proofErr w:type="gramStart"/>
+      <w:r>
+        <w:rPr>
+          <w:lang w:val="da-DK"/>
+        </w:rPr>
+        <w:t>27155381</w:t>
+      </w:r>
+      <w:proofErr w:type="gramEnd"/>
+      <w:r>
+        <w:rPr>
+          <w:lang w:val="da-DK"/>
+        </w:rPr>
+        <w:t>.</w:t>
+      </w:r>
+    </w:p>
+    <w:p>
+      <w:pPr>
+        <w:pStyle w:val="Sluthilsen"/>
+        <w:rPr>
+          <w:lang w:val="da-DK"/>
+        </w:rPr>
+      </w:pPr>
+      <w:r>
+        <w:rPr>
+          <w:lang w:val="da-DK"/>
+        </w:rPr>
+        <w:t>Med venlig hilsen</w:t>
+      </w:r>
+      <w:r>
+        <w:rPr>
+          <w:lang w:val="da-DK"/>
+        </w:rPr>
+        <w:t xml:space="preserve"> </w:t>
+      </w:r>
+    </w:p>
+    <w:p>
+      <w:pPr>
+        <w:pStyle w:val="Sluthilsen"/>
+        <w:rPr>
+          <w:lang w:val="da-DK"/>
+        </w:rPr>
+      </w:pPr>
+      <w:r>
+        <w:rPr>
+          <w:lang w:val="da-DK"/>
+        </w:rPr>
+        <w:t xml:space="preserve">Lasse </w:t>
+      </w:r>
+      <w:proofErr w:type="spellStart"/>
+      <w:r>
+        <w:rPr>
+          <w:lang w:val="da-DK"/>
+        </w:rPr>
+        <w:t>Fjellanger</w:t>
+      </w:r>
+      <w:proofErr w:type="spellEnd"/>
+      <w:r>
+        <w:rPr>
+          <w:lang w:val="da-DK"/>
+        </w:rPr>
+        <w:t>.</w:t>
+      </w:r>
+    </w:p>
+    <w:p>
+      <w:pPr>
+        <w:pStyle w:val="ccBilag"/>
+        <w:ind w:left="0" w:firstLine="0"/>
+      </w:pPr>
+    </w:p>
+    <w:p>
+      <w:pPr>
+        <w:pStyle w:val="Titel"/>
+      </w:pPr>
+    </w:p>
+    <w:p>
+      <w:pPr>
+        <w:pStyle w:val="Titel"/>
+      </w:pPr>
+      <w:r>
+        <w:t xml:space="preserve">konklusion </w:t>
+      </w:r>
+    </w:p>
+    <w:p>
+      <w:r>
+        <w:t xml:space="preserve">efter det jeg har undersøgt i løbet af OSO opgaven kunne jeg godt tænke mig at blive en programmør i fremtiden. Jeg har meget </w:t>
+      </w:r>
+      <w:r>
+        <w:t xml:space="preserve">god </w:t>
+      </w:r>
+      <w:r>
+        <w:t>indsigt i emmet og har god indsigt i de skoler og retning jeg skal tage for at komme der til</w:t>
+      </w:r>
+      <w:r>
+        <w:t>.</w:t>
+      </w:r>
+    </w:p>
+    <w:p>
+      <w:pPr>
+        <w:pStyle w:val="Overskrift1"/>
+      </w:pPr>
+    </w:p>
+    <w:p>
+      <w:pPr>
+        <w:pStyle w:val="Titel"/>
+      </w:pPr>
+      <w:r>
+        <w:t>Kilder</w:t>
+      </w:r>
+    </w:p>
+    <w:p>
+      <w:pPr>
+        <w:pStyle w:val="Overskrift1"/>
         <w:rPr>
           <w:b/>
         </w:rPr>
+      </w:pPr>
+      <w:r>
+        <w:rPr>
+          <w:b/>
+        </w:rPr>
+        <w:t>REPORT</w:t>
+      </w:r>
+      <w:r>
+        <w:rPr>
+          <w:b/>
+        </w:rPr>
+        <w:t>:</w:t>
+      </w:r>
+    </w:p>
+    <w:p>
+      <w:r>
+        <w:rPr>
+          <w:b/>
+        </w:rPr>
         <w:t>ug.dk</w:t>
       </w:r>
       <w:r>
         <w:t xml:space="preserve">: </w:t>
       </w:r>
-      <w:hyperlink r:id="rId15" w:history="1">
+      <w:hyperlink r:id="rId16" w:history="1">
         <w:r>
           <w:t>https://www.ug.dk/job/erhverv-og-job/dataitogteleteknik/itprogram/programmoer-og-systemudvikler</w:t>
         </w:r>
       </w:hyperlink>
     </w:p>
     <w:p>
-      <w:pPr>
-        <w:pStyle w:val="Ingenafstand"/>
-      </w:pPr>
+      <w:r>
+        <w:rPr>
+          <w:b/>
+        </w:rPr>
+        <w:t xml:space="preserve">MinUddannelse.dk: </w:t>
+      </w:r>
+      <w:hyperlink r:id="rId17" w:history="1">
+        <w:r>
+          <w:rPr>
+            <w:rStyle w:val="Hyperlink"/>
+          </w:rPr>
+          <w:t>https://www.minuddannelse.net</w:t>
+        </w:r>
+      </w:hyperlink>
+    </w:p>
+    <w:p/>
+    <w:p>
+      <w:pPr>
+        <w:pStyle w:val="Overskrift1"/>
+        <w:rPr>
+          <w:b/>
+        </w:rPr>
+      </w:pPr>
+      <w:r>
+        <w:rPr>
+          <w:b/>
+        </w:rPr>
+        <w:t>Ansøgning:</w:t>
+      </w:r>
     </w:p>
     <w:p>
-      <w:pPr>
-        <w:pStyle w:val="Overskrift1"/>
-        <w:rPr>
-          <w:b/>
-        </w:rPr>
-      </w:pPr>
-      <w:r>
-        <w:rPr>
-          <w:b/>
-        </w:rPr>
-        <w:t>Ansøgning:</w:t>
-      </w:r>
-    </w:p>
-    <w:p>
-      <w:hyperlink r:id="rId16" w:history="1">
+      <w:hyperlink r:id="rId18" w:history="1">
         <w:r>
           <w:rPr>
             <w:rStyle w:val="Hyperlink"/>
@@ -11078,6 +11638,7 @@
           <w:lang w:val="en-US"/>
         </w:rPr>
       </w:pPr>
+      <w:proofErr w:type="spellStart"/>
       <w:r>
         <w:rPr>
           <w:rStyle w:val="Overskrift1Tegn"/>
@@ -11086,28 +11647,170 @@
         </w:rPr>
         <w:t>produkt</w:t>
       </w:r>
+      <w:proofErr w:type="spellEnd"/>
       <w:r>
         <w:rPr>
           <w:lang w:val="en-US"/>
         </w:rPr>
-        <w:t>: C# in a nutshell ver 5.0 the definitive reference</w:t>
-      </w:r>
-      <w:r>
-        <w:rPr>
-          <w:lang w:val="en-US"/>
-        </w:rPr>
-        <w:t xml:space="preserve"> </w:t>
+        <w:t xml:space="preserve">: </w:t>
       </w:r>
     </w:p>
     <w:p>
-      <w:r>
-        <w:t xml:space="preserve">af Joseph og ben albabari </w:t>
+      <w:pPr>
+        <w:rPr>
+          <w:b/>
+          <w:lang w:val="en-US"/>
+        </w:rPr>
+      </w:pPr>
+      <w:r>
+        <w:rPr>
+          <w:b/>
+          <w:lang w:val="en-US"/>
+        </w:rPr>
+        <w:t>Microsoft</w:t>
+      </w:r>
+      <w:r>
+        <w:rPr>
+          <w:b/>
+          <w:lang w:val="en-US"/>
+        </w:rPr>
+        <w:t xml:space="preserve"> docs</w:t>
+      </w:r>
+      <w:r>
+        <w:rPr>
+          <w:lang w:val="en-US"/>
+        </w:rPr>
+        <w:t xml:space="preserve">: </w:t>
+      </w:r>
+      <w:hyperlink r:id="rId19" w:history="1">
+        <w:r>
+          <w:rPr>
+            <w:rStyle w:val="Hyperlink"/>
+            <w:lang w:val="en-US"/>
+          </w:rPr>
+          <w:t>https://docs.microsoft.com/en-us/dotnet/csharp/</w:t>
+        </w:r>
+      </w:hyperlink>
+    </w:p>
+    <w:p>
+      <w:pPr>
+        <w:rPr>
+          <w:lang w:val="en-US"/>
+        </w:rPr>
+      </w:pPr>
+      <w:proofErr w:type="spellStart"/>
+      <w:r>
+        <w:rPr>
+          <w:b/>
+          <w:lang w:val="en-US"/>
+        </w:rPr>
+        <w:t>Stackoverflow</w:t>
+      </w:r>
+      <w:proofErr w:type="spellEnd"/>
+      <w:r>
+        <w:rPr>
+          <w:b/>
+          <w:lang w:val="en-US"/>
+        </w:rPr>
+        <w:t xml:space="preserve">: </w:t>
+      </w:r>
+      <w:hyperlink r:id="rId20" w:history="1">
+        <w:r>
+          <w:rPr>
+            <w:rStyle w:val="Hyperlink"/>
+            <w:lang w:val="en-US"/>
+          </w:rPr>
+          <w:t>https://stackoverflow.com/</w:t>
+        </w:r>
+      </w:hyperlink>
+    </w:p>
+    <w:p>
+      <w:pPr>
+        <w:rPr>
+          <w:lang w:val="en-US"/>
+        </w:rPr>
+      </w:pPr>
+    </w:p>
+    <w:p>
+      <w:pPr>
+        <w:rPr>
+          <w:b/>
+          <w:lang w:val="en-US"/>
+        </w:rPr>
+      </w:pPr>
+      <w:r>
+        <w:rPr>
+          <w:b/>
+          <w:lang w:val="en-US"/>
+        </w:rPr>
+        <w:t>Bog:</w:t>
+      </w:r>
+    </w:p>
+    <w:p>
+      <w:pPr>
+        <w:rPr>
+          <w:lang w:val="en-US"/>
+        </w:rPr>
+      </w:pPr>
+      <w:r>
+        <w:rPr>
+          <w:lang w:val="en-US"/>
+        </w:rPr>
+        <w:t xml:space="preserve">C# in a nutshell </w:t>
+      </w:r>
+      <w:proofErr w:type="spellStart"/>
+      <w:r>
+        <w:rPr>
+          <w:lang w:val="en-US"/>
+        </w:rPr>
+        <w:t>ver</w:t>
+      </w:r>
+      <w:proofErr w:type="spellEnd"/>
+      <w:r>
+        <w:rPr>
+          <w:lang w:val="en-US"/>
+        </w:rPr>
+        <w:t xml:space="preserve"> 5.0 the definitive reference</w:t>
+      </w:r>
+      <w:r>
+        <w:rPr>
+          <w:lang w:val="en-US"/>
+        </w:rPr>
+        <w:t xml:space="preserve"> </w:t>
+      </w:r>
+    </w:p>
+    <w:p>
+      <w:r>
+        <w:t xml:space="preserve">af Joseph og Ben </w:t>
+      </w:r>
+      <w:proofErr w:type="spellStart"/>
+      <w:r>
+        <w:t>A</w:t>
+      </w:r>
+      <w:r>
+        <w:t>lbabari</w:t>
+      </w:r>
+      <w:proofErr w:type="spellEnd"/>
+      <w:r>
+        <w:t xml:space="preserve"> </w:t>
       </w:r>
       <w:r>
         <w:t>2012</w:t>
       </w:r>
       <w:r>
-        <w:t xml:space="preserve"> udgivet af O</w:t>
+        <w:t xml:space="preserve"> </w:t>
+      </w:r>
+      <w:proofErr w:type="gramStart"/>
+      <w:r>
+        <w:t>udgivet</w:t>
+      </w:r>
+      <w:proofErr w:type="gramEnd"/>
+      <w:r>
+        <w:t xml:space="preserve"> af </w:t>
+      </w:r>
+      <w:proofErr w:type="spellStart"/>
+      <w:r>
+        <w:t>O</w:t>
       </w:r>
       <w:r>
         <w:t>’</w:t>
@@ -11116,15 +11819,19 @@
         <w:t>R</w:t>
       </w:r>
       <w:r>
-        <w:t>eilly M</w:t>
+        <w:t>eilly</w:t>
+      </w:r>
+      <w:proofErr w:type="spellEnd"/>
+      <w:r>
+        <w:t xml:space="preserve"> M</w:t>
       </w:r>
       <w:r>
         <w:t>edia inc. USA</w:t>
       </w:r>
     </w:p>
     <w:sectPr>
-      <w:headerReference w:type="default" r:id="rId17"/>
-      <w:footerReference w:type="default" r:id="rId18"/>
+      <w:headerReference w:type="default" r:id="rId21"/>
+      <w:footerReference w:type="default" r:id="rId22"/>
       <w:pgSz w:w="11907" w:h="16839"/>
       <w:pgMar w:top="1440" w:right="1080" w:bottom="1440" w:left="1080" w:header="709" w:footer="709" w:gutter="0"/>
       <w:pgNumType w:start="0"/>
@@ -11183,7 +11890,7 @@
       <w:rPr>
         <w:noProof/>
       </w:rPr>
-      <w:t>3</w:t>
+      <w:t>8</w:t>
     </w:r>
     <w:r>
       <w:rPr>
@@ -12384,6 +13091,119 @@
     </w:lvl>
   </w:abstractNum>
   <w:abstractNum w:abstractNumId="8">
+    <w:nsid w:val="4D3A6E33"/>
+    <w:multiLevelType w:val="hybridMultilevel"/>
+    <w:tmpl w:val="D242AF02"/>
+    <w:lvl w:ilvl="0" w:tplc="04060001">
+      <w:start w:val="1"/>
+      <w:numFmt w:val="bullet"/>
+      <w:lvlText w:val=""/>
+      <w:lvlJc w:val="left"/>
+      <w:pPr>
+        <w:ind w:left="720" w:hanging="360"/>
+      </w:pPr>
+      <w:rPr>
+        <w:rFonts w:ascii="Symbol" w:hAnsi="Symbol" w:hint="default"/>
+      </w:rPr>
+    </w:lvl>
+    <w:lvl w:ilvl="1" w:tplc="04060003" w:tentative="1">
+      <w:start w:val="1"/>
+      <w:numFmt w:val="bullet"/>
+      <w:lvlText w:val="o"/>
+      <w:lvlJc w:val="left"/>
+      <w:pPr>
+        <w:ind w:left="1440" w:hanging="360"/>
+      </w:pPr>
+      <w:rPr>
+        <w:rFonts w:ascii="Courier New" w:hAnsi="Courier New" w:cs="Courier New" w:hint="default"/>
+      </w:rPr>
+    </w:lvl>
+    <w:lvl w:ilvl="2" w:tplc="04060005" w:tentative="1">
+      <w:start w:val="1"/>
+      <w:numFmt w:val="bullet"/>
+      <w:lvlText w:val=""/>
+      <w:lvlJc w:val="left"/>
+      <w:pPr>
+        <w:ind w:left="2160" w:hanging="360"/>
+      </w:pPr>
+      <w:rPr>
+        <w:rFonts w:ascii="Wingdings" w:hAnsi="Wingdings" w:hint="default"/>
+      </w:rPr>
+    </w:lvl>
+    <w:lvl w:ilvl="3" w:tplc="04060001" w:tentative="1">
+      <w:start w:val="1"/>
+      <w:numFmt w:val="bullet"/>
+      <w:lvlText w:val=""/>
+      <w:lvlJc w:val="left"/>
+      <w:pPr>
+        <w:ind w:left="2880" w:hanging="360"/>
+      </w:pPr>
+      <w:rPr>
+        <w:rFonts w:ascii="Symbol" w:hAnsi="Symbol" w:hint="default"/>
+      </w:rPr>
+    </w:lvl>
+    <w:lvl w:ilvl="4" w:tplc="04060003" w:tentative="1">
+      <w:start w:val="1"/>
+      <w:numFmt w:val="bullet"/>
+      <w:lvlText w:val="o"/>
+      <w:lvlJc w:val="left"/>
+      <w:pPr>
+        <w:ind w:left="3600" w:hanging="360"/>
+      </w:pPr>
+      <w:rPr>
+        <w:rFonts w:ascii="Courier New" w:hAnsi="Courier New" w:cs="Courier New" w:hint="default"/>
+      </w:rPr>
+    </w:lvl>
+    <w:lvl w:ilvl="5" w:tplc="04060005" w:tentative="1">
+      <w:start w:val="1"/>
+      <w:numFmt w:val="bullet"/>
+      <w:lvlText w:val=""/>
+      <w:lvlJc w:val="left"/>
+      <w:pPr>
+        <w:ind w:left="4320" w:hanging="360"/>
+      </w:pPr>
+      <w:rPr>
+        <w:rFonts w:ascii="Wingdings" w:hAnsi="Wingdings" w:hint="default"/>
+      </w:rPr>
+    </w:lvl>
+    <w:lvl w:ilvl="6" w:tplc="04060001" w:tentative="1">
+      <w:start w:val="1"/>
+      <w:numFmt w:val="bullet"/>
+      <w:lvlText w:val=""/>
+      <w:lvlJc w:val="left"/>
+      <w:pPr>
+        <w:ind w:left="5040" w:hanging="360"/>
+      </w:pPr>
+      <w:rPr>
+        <w:rFonts w:ascii="Symbol" w:hAnsi="Symbol" w:hint="default"/>
+      </w:rPr>
+    </w:lvl>
+    <w:lvl w:ilvl="7" w:tplc="04060003" w:tentative="1">
+      <w:start w:val="1"/>
+      <w:numFmt w:val="bullet"/>
+      <w:lvlText w:val="o"/>
+      <w:lvlJc w:val="left"/>
+      <w:pPr>
+        <w:ind w:left="5760" w:hanging="360"/>
+      </w:pPr>
+      <w:rPr>
+        <w:rFonts w:ascii="Courier New" w:hAnsi="Courier New" w:cs="Courier New" w:hint="default"/>
+      </w:rPr>
+    </w:lvl>
+    <w:lvl w:ilvl="8" w:tplc="04060005" w:tentative="1">
+      <w:start w:val="1"/>
+      <w:numFmt w:val="bullet"/>
+      <w:lvlText w:val=""/>
+      <w:lvlJc w:val="left"/>
+      <w:pPr>
+        <w:ind w:left="6480" w:hanging="360"/>
+      </w:pPr>
+      <w:rPr>
+        <w:rFonts w:ascii="Wingdings" w:hAnsi="Wingdings" w:hint="default"/>
+      </w:rPr>
+    </w:lvl>
+  </w:abstractNum>
+  <w:abstractNum w:abstractNumId="9">
     <w:nsid w:val="4D904E0B"/>
     <w:multiLevelType w:val="hybridMultilevel"/>
     <w:tmpl w:val="76146540"/>
@@ -12472,7 +13292,7 @@
       </w:pPr>
     </w:lvl>
   </w:abstractNum>
-  <w:abstractNum w:abstractNumId="9">
+  <w:abstractNum w:abstractNumId="10">
     <w:nsid w:val="53971A11"/>
     <w:multiLevelType w:val="hybridMultilevel"/>
     <w:tmpl w:val="E5521926"/>
@@ -12561,7 +13381,7 @@
       </w:pPr>
     </w:lvl>
   </w:abstractNum>
-  <w:abstractNum w:abstractNumId="10">
+  <w:abstractNum w:abstractNumId="11">
     <w:nsid w:val="5C102B7E"/>
     <w:multiLevelType w:val="hybridMultilevel"/>
     <w:tmpl w:val="8C66B716"/>
@@ -12650,7 +13470,7 @@
       </w:pPr>
     </w:lvl>
   </w:abstractNum>
-  <w:abstractNum w:abstractNumId="11">
+  <w:abstractNum w:abstractNumId="12">
     <w:nsid w:val="5C125708"/>
     <w:multiLevelType w:val="hybridMultilevel"/>
     <w:tmpl w:val="0C80C7C0"/>
@@ -12739,7 +13559,7 @@
       </w:pPr>
     </w:lvl>
   </w:abstractNum>
-  <w:abstractNum w:abstractNumId="12">
+  <w:abstractNum w:abstractNumId="13">
     <w:nsid w:val="5FB15EF7"/>
     <w:multiLevelType w:val="hybridMultilevel"/>
     <w:tmpl w:val="F766A9F2"/>
@@ -12852,7 +13672,7 @@
       </w:rPr>
     </w:lvl>
   </w:abstractNum>
-  <w:abstractNum w:abstractNumId="13">
+  <w:abstractNum w:abstractNumId="14">
     <w:nsid w:val="603D5D3A"/>
     <w:multiLevelType w:val="hybridMultilevel"/>
     <w:tmpl w:val="E7EA9C9E"/>
@@ -12941,7 +13761,7 @@
       </w:pPr>
     </w:lvl>
   </w:abstractNum>
-  <w:abstractNum w:abstractNumId="14">
+  <w:abstractNum w:abstractNumId="15">
     <w:nsid w:val="612D4A01"/>
     <w:multiLevelType w:val="multilevel"/>
     <w:tmpl w:val="8AC4EDCC"/>
@@ -13090,7 +13910,7 @@
       </w:rPr>
     </w:lvl>
   </w:abstractNum>
-  <w:abstractNum w:abstractNumId="15">
+  <w:abstractNum w:abstractNumId="16">
     <w:nsid w:val="69286B0C"/>
     <w:multiLevelType w:val="hybridMultilevel"/>
     <w:tmpl w:val="B3E83DFC"/>
@@ -13203,7 +14023,7 @@
       </w:rPr>
     </w:lvl>
   </w:abstractNum>
-  <w:abstractNum w:abstractNumId="16">
+  <w:abstractNum w:abstractNumId="17">
     <w:nsid w:val="69861796"/>
     <w:multiLevelType w:val="multilevel"/>
     <w:tmpl w:val="2C3C8728"/>
@@ -13352,7 +14172,7 @@
       </w:rPr>
     </w:lvl>
   </w:abstractNum>
-  <w:abstractNum w:abstractNumId="17">
+  <w:abstractNum w:abstractNumId="18">
     <w:nsid w:val="6F1C5CB8"/>
     <w:multiLevelType w:val="hybridMultilevel"/>
     <w:tmpl w:val="B728FFA8"/>
@@ -13465,7 +14285,7 @@
       </w:rPr>
     </w:lvl>
   </w:abstractNum>
-  <w:abstractNum w:abstractNumId="18">
+  <w:abstractNum w:abstractNumId="19">
     <w:nsid w:val="6F3F10EA"/>
     <w:multiLevelType w:val="hybridMultilevel"/>
     <w:tmpl w:val="EE2A80D2"/>
@@ -13554,7 +14374,7 @@
       </w:pPr>
     </w:lvl>
   </w:abstractNum>
-  <w:abstractNum w:abstractNumId="19">
+  <w:abstractNum w:abstractNumId="20">
     <w:nsid w:val="7FB6381A"/>
     <w:multiLevelType w:val="hybridMultilevel"/>
     <w:tmpl w:val="62D88A0A"/>
@@ -13676,43 +14496,43 @@
     <w:abstractNumId w:val="1"/>
   </w:num>
   <w:num w:numId="4">
-    <w:abstractNumId w:val="19"/>
+    <w:abstractNumId w:val="20"/>
   </w:num>
   <w:num w:numId="5">
+    <w:abstractNumId w:val="14"/>
+  </w:num>
+  <w:num w:numId="6">
+    <w:abstractNumId w:val="10"/>
+  </w:num>
+  <w:num w:numId="7">
+    <w:abstractNumId w:val="9"/>
+  </w:num>
+  <w:num w:numId="8">
     <w:abstractNumId w:val="13"/>
   </w:num>
-  <w:num w:numId="6">
-    <w:abstractNumId w:val="9"/>
-  </w:num>
-  <w:num w:numId="7">
-    <w:abstractNumId w:val="8"/>
-  </w:num>
-  <w:num w:numId="8">
-    <w:abstractNumId w:val="12"/>
-  </w:num>
   <w:num w:numId="9">
-    <w:abstractNumId w:val="18"/>
+    <w:abstractNumId w:val="19"/>
   </w:num>
   <w:num w:numId="10">
     <w:abstractNumId w:val="0"/>
   </w:num>
   <w:num w:numId="11">
-    <w:abstractNumId w:val="10"/>
+    <w:abstractNumId w:val="11"/>
   </w:num>
   <w:num w:numId="12">
+    <w:abstractNumId w:val="16"/>
+  </w:num>
+  <w:num w:numId="13">
     <w:abstractNumId w:val="15"/>
   </w:num>
-  <w:num w:numId="13">
-    <w:abstractNumId w:val="14"/>
-  </w:num>
   <w:num w:numId="14">
-    <w:abstractNumId w:val="16"/>
+    <w:abstractNumId w:val="17"/>
   </w:num>
   <w:num w:numId="15">
-    <w:abstractNumId w:val="11"/>
+    <w:abstractNumId w:val="12"/>
   </w:num>
   <w:num w:numId="16">
-    <w:abstractNumId w:val="17"/>
+    <w:abstractNumId w:val="18"/>
   </w:num>
   <w:num w:numId="17">
     <w:abstractNumId w:val="4"/>
@@ -13725,6 +14545,9 @@
   </w:num>
   <w:num w:numId="20">
     <w:abstractNumId w:val="7"/>
+  </w:num>
+  <w:num w:numId="21">
+    <w:abstractNumId w:val="8"/>
   </w:num>
 </w:numbering>
 </file>
@@ -13767,9 +14590,13 @@
     <w:lsdException w:name="toc 8" w:uiPriority="39"/>
     <w:lsdException w:name="toc 9" w:uiPriority="39"/>
     <w:lsdException w:name="caption" w:semiHidden="0"/>
-    <w:lsdException w:name="Title" w:semiHidden="0" w:uiPriority="4"/>
+    <w:lsdException w:name="Title" w:semiHidden="0" w:uiPriority="10"/>
+    <w:lsdException w:name="Closing" w:uiPriority="0"/>
+    <w:lsdException w:name="Signature" w:uiPriority="0"/>
     <w:lsdException w:name="Default Paragraph Font" w:uiPriority="1"/>
+    <w:lsdException w:name="Body Text" w:uiPriority="0"/>
     <w:lsdException w:name="Subtitle" w:semiHidden="0" w:uiPriority="5"/>
+    <w:lsdException w:name="Date" w:uiPriority="0"/>
     <w:lsdException w:name="Strong" w:semiHidden="0" w:uiPriority="22"/>
     <w:lsdException w:name="Emphasis" w:semiHidden="0" w:uiPriority="20"/>
     <w:lsdException w:name="Table Grid" w:semiHidden="0" w:uiPriority="1"/>
@@ -14080,6 +14907,7 @@
   <w:style w:type="character" w:default="1" w:styleId="Standardskrifttypeiafsnit">
     <w:name w:val="Default Paragraph Font"/>
     <w:uiPriority w:val="1"/>
+    <w:semiHidden/>
     <w:unhideWhenUsed/>
   </w:style>
   <w:style w:type="table" w:default="1" w:styleId="Tabel-Normal">
@@ -14651,6 +15479,191 @@
       <w:u w:val="single"/>
     </w:rPr>
   </w:style>
+  <w:style w:type="paragraph" w:styleId="Sluthilsen">
+    <w:name w:val="Closing"/>
+    <w:basedOn w:val="Normal"/>
+    <w:link w:val="SluthilsenTegn"/>
+    <w:rsid w:val="0022527B"/>
+    <w:pPr>
+      <w:spacing w:after="960" w:line="240" w:lineRule="auto"/>
+    </w:pPr>
+    <w:rPr>
+      <w:rFonts w:ascii="Arial" w:eastAsia="Times New Roman" w:hAnsi="Arial" w:cs="Arial"/>
+      <w:color w:val="auto"/>
+      <w:sz w:val="22"/>
+      <w:szCs w:val="22"/>
+      <w:lang w:val="en-US"/>
+    </w:rPr>
+  </w:style>
+  <w:style w:type="character" w:customStyle="1" w:styleId="SluthilsenTegn">
+    <w:name w:val="Sluthilsen Tegn"/>
+    <w:basedOn w:val="Standardskrifttypeiafsnit"/>
+    <w:link w:val="Sluthilsen"/>
+    <w:rsid w:val="0022527B"/>
+    <w:rPr>
+      <w:rFonts w:ascii="Arial" w:eastAsia="Times New Roman" w:hAnsi="Arial" w:cs="Arial"/>
+    </w:rPr>
+  </w:style>
+  <w:style w:type="paragraph" w:styleId="Underskrift">
+    <w:name w:val="Signature"/>
+    <w:basedOn w:val="Normal"/>
+    <w:link w:val="UnderskriftTegn"/>
+    <w:rsid w:val="0022527B"/>
+    <w:pPr>
+      <w:spacing w:before="960" w:after="240" w:line="240" w:lineRule="auto"/>
+    </w:pPr>
+    <w:rPr>
+      <w:rFonts w:ascii="Arial" w:eastAsia="Times New Roman" w:hAnsi="Arial" w:cs="Arial"/>
+      <w:color w:val="auto"/>
+      <w:sz w:val="22"/>
+      <w:szCs w:val="22"/>
+      <w:lang w:val="en-US"/>
+    </w:rPr>
+  </w:style>
+  <w:style w:type="character" w:customStyle="1" w:styleId="UnderskriftTegn">
+    <w:name w:val="Underskrift Tegn"/>
+    <w:basedOn w:val="Standardskrifttypeiafsnit"/>
+    <w:link w:val="Underskrift"/>
+    <w:rsid w:val="0022527B"/>
+    <w:rPr>
+      <w:rFonts w:ascii="Arial" w:eastAsia="Times New Roman" w:hAnsi="Arial" w:cs="Arial"/>
+    </w:rPr>
+  </w:style>
+  <w:style w:type="paragraph" w:styleId="Brdtekst">
+    <w:name w:val="Body Text"/>
+    <w:basedOn w:val="Normal"/>
+    <w:link w:val="BrdtekstTegn"/>
+    <w:rsid w:val="0022527B"/>
+    <w:pPr>
+      <w:spacing w:after="240" w:line="240" w:lineRule="auto"/>
+    </w:pPr>
+    <w:rPr>
+      <w:rFonts w:ascii="Arial" w:eastAsia="Times New Roman" w:hAnsi="Arial" w:cs="Arial"/>
+      <w:color w:val="auto"/>
+      <w:sz w:val="22"/>
+      <w:szCs w:val="22"/>
+      <w:lang w:val="en-US"/>
+    </w:rPr>
+  </w:style>
+  <w:style w:type="character" w:customStyle="1" w:styleId="BrdtekstTegn">
+    <w:name w:val="Brødtekst Tegn"/>
+    <w:basedOn w:val="Standardskrifttypeiafsnit"/>
+    <w:link w:val="Brdtekst"/>
+    <w:rsid w:val="0022527B"/>
+    <w:rPr>
+      <w:rFonts w:ascii="Arial" w:eastAsia="Times New Roman" w:hAnsi="Arial" w:cs="Arial"/>
+    </w:rPr>
+  </w:style>
+  <w:style w:type="paragraph" w:styleId="Dato">
+    <w:name w:val="Date"/>
+    <w:basedOn w:val="Normal"/>
+    <w:next w:val="Normal"/>
+    <w:link w:val="DatoTegn"/>
+    <w:rsid w:val="0022527B"/>
+    <w:pPr>
+      <w:spacing w:before="480" w:after="480" w:line="240" w:lineRule="auto"/>
+    </w:pPr>
+    <w:rPr>
+      <w:rFonts w:ascii="Arial" w:eastAsia="Times New Roman" w:hAnsi="Arial" w:cs="Arial"/>
+      <w:color w:val="auto"/>
+      <w:sz w:val="22"/>
+      <w:szCs w:val="22"/>
+      <w:lang w:val="en-US"/>
+    </w:rPr>
+  </w:style>
+  <w:style w:type="character" w:customStyle="1" w:styleId="DatoTegn">
+    <w:name w:val="Dato Tegn"/>
+    <w:basedOn w:val="Standardskrifttypeiafsnit"/>
+    <w:link w:val="Dato"/>
+    <w:rsid w:val="0022527B"/>
+    <w:rPr>
+      <w:rFonts w:ascii="Arial" w:eastAsia="Times New Roman" w:hAnsi="Arial" w:cs="Arial"/>
+    </w:rPr>
+  </w:style>
+  <w:style w:type="paragraph" w:customStyle="1" w:styleId="ccBilag">
+    <w:name w:val="cc:/Bilag"/>
+    <w:basedOn w:val="Normal"/>
+    <w:rsid w:val="0022527B"/>
+    <w:pPr>
+      <w:tabs>
+        <w:tab w:val="left" w:pos="1440"/>
+      </w:tabs>
+      <w:spacing w:after="240" w:line="240" w:lineRule="auto"/>
+      <w:ind w:left="1440" w:hanging="1440"/>
+    </w:pPr>
+    <w:rPr>
+      <w:rFonts w:ascii="Arial" w:eastAsia="Times New Roman" w:hAnsi="Arial" w:cs="Arial"/>
+      <w:color w:val="auto"/>
+      <w:sz w:val="22"/>
+      <w:szCs w:val="22"/>
+      <w:lang w:eastAsia="da-DK" w:bidi="da-DK"/>
+    </w:rPr>
+  </w:style>
+  <w:style w:type="paragraph" w:customStyle="1" w:styleId="Modtageradresse1">
+    <w:name w:val="Modtageradresse1"/>
+    <w:basedOn w:val="Normal"/>
+    <w:rsid w:val="0022527B"/>
+    <w:pPr>
+      <w:spacing w:after="0" w:line="240" w:lineRule="auto"/>
+    </w:pPr>
+    <w:rPr>
+      <w:rFonts w:ascii="Arial" w:eastAsia="Times New Roman" w:hAnsi="Arial" w:cs="Arial"/>
+      <w:color w:val="auto"/>
+      <w:sz w:val="22"/>
+      <w:szCs w:val="22"/>
+      <w:lang w:eastAsia="da-DK" w:bidi="da-DK"/>
+    </w:rPr>
+  </w:style>
+  <w:style w:type="character" w:customStyle="1" w:styleId="SenderAddressChar">
+    <w:name w:val="Sender Address Char"/>
+    <w:link w:val="Afsenderadresse1"/>
+    <w:rsid w:val="0022527B"/>
+  </w:style>
+  <w:style w:type="paragraph" w:customStyle="1" w:styleId="Afsenderadresse1">
+    <w:name w:val="Afsenderadresse1"/>
+    <w:basedOn w:val="Normal"/>
+    <w:link w:val="SenderAddressChar"/>
+    <w:rsid w:val="0022527B"/>
+    <w:pPr>
+      <w:spacing w:after="0" w:line="240" w:lineRule="auto"/>
+      <w:ind w:left="4320"/>
+      <w:jc w:val="right"/>
+    </w:pPr>
+    <w:rPr>
+      <w:rFonts w:eastAsiaTheme="minorHAnsi"/>
+      <w:color w:val="auto"/>
+      <w:sz w:val="22"/>
+      <w:szCs w:val="22"/>
+      <w:lang w:val="en-US"/>
+    </w:rPr>
+  </w:style>
+  <w:style w:type="character" w:customStyle="1" w:styleId="SenderNameChar">
+    <w:name w:val="Sender Name Char"/>
+    <w:link w:val="Afsendernavn"/>
+    <w:rsid w:val="0022527B"/>
+  </w:style>
+  <w:style w:type="paragraph" w:customStyle="1" w:styleId="Afsendernavn">
+    <w:name w:val="Afsendernavn"/>
+    <w:basedOn w:val="Normal"/>
+    <w:next w:val="Afsenderadresse1"/>
+    <w:link w:val="SenderNameChar"/>
+    <w:rsid w:val="0022527B"/>
+    <w:pPr>
+      <w:spacing w:before="240" w:after="0" w:line="240" w:lineRule="auto"/>
+      <w:jc w:val="right"/>
+    </w:pPr>
+    <w:rPr>
+      <w:rFonts w:eastAsiaTheme="minorHAnsi"/>
+      <w:color w:val="auto"/>
+      <w:sz w:val="22"/>
+      <w:szCs w:val="22"/>
+      <w:lang w:val="en-US"/>
+    </w:rPr>
+  </w:style>
+  <w:style w:type="character" w:customStyle="1" w:styleId="xbe">
+    <w:name w:val="_xbe"/>
+    <w:rsid w:val="0022527B"/>
+  </w:style>
 </w:styles>
 </file>
 
@@ -14692,9 +15705,13 @@
     <w:lsdException w:name="toc 8" w:uiPriority="39"/>
     <w:lsdException w:name="toc 9" w:uiPriority="39"/>
     <w:lsdException w:name="caption" w:semiHidden="0"/>
-    <w:lsdException w:name="Title" w:semiHidden="0" w:uiPriority="4"/>
+    <w:lsdException w:name="Title" w:semiHidden="0" w:uiPriority="10"/>
+    <w:lsdException w:name="Closing" w:uiPriority="0"/>
+    <w:lsdException w:name="Signature" w:uiPriority="0"/>
     <w:lsdException w:name="Default Paragraph Font" w:uiPriority="1"/>
+    <w:lsdException w:name="Body Text" w:uiPriority="0"/>
     <w:lsdException w:name="Subtitle" w:semiHidden="0" w:uiPriority="5"/>
+    <w:lsdException w:name="Date" w:uiPriority="0"/>
     <w:lsdException w:name="Strong" w:semiHidden="0" w:uiPriority="22"/>
     <w:lsdException w:name="Emphasis" w:semiHidden="0" w:uiPriority="20"/>
     <w:lsdException w:name="Table Grid" w:semiHidden="0" w:uiPriority="1"/>
@@ -15005,6 +16022,7 @@
   <w:style w:type="character" w:default="1" w:styleId="Standardskrifttypeiafsnit">
     <w:name w:val="Default Paragraph Font"/>
     <w:uiPriority w:val="1"/>
+    <w:semiHidden/>
     <w:unhideWhenUsed/>
   </w:style>
   <w:style w:type="table" w:default="1" w:styleId="Tabel-Normal">
@@ -15576,6 +16594,191 @@
       <w:u w:val="single"/>
     </w:rPr>
   </w:style>
+  <w:style w:type="paragraph" w:styleId="Sluthilsen">
+    <w:name w:val="Closing"/>
+    <w:basedOn w:val="Normal"/>
+    <w:link w:val="SluthilsenTegn"/>
+    <w:rsid w:val="0022527B"/>
+    <w:pPr>
+      <w:spacing w:after="960" w:line="240" w:lineRule="auto"/>
+    </w:pPr>
+    <w:rPr>
+      <w:rFonts w:ascii="Arial" w:eastAsia="Times New Roman" w:hAnsi="Arial" w:cs="Arial"/>
+      <w:color w:val="auto"/>
+      <w:sz w:val="22"/>
+      <w:szCs w:val="22"/>
+      <w:lang w:val="en-US"/>
+    </w:rPr>
+  </w:style>
+  <w:style w:type="character" w:customStyle="1" w:styleId="SluthilsenTegn">
+    <w:name w:val="Sluthilsen Tegn"/>
+    <w:basedOn w:val="Standardskrifttypeiafsnit"/>
+    <w:link w:val="Sluthilsen"/>
+    <w:rsid w:val="0022527B"/>
+    <w:rPr>
+      <w:rFonts w:ascii="Arial" w:eastAsia="Times New Roman" w:hAnsi="Arial" w:cs="Arial"/>
+    </w:rPr>
+  </w:style>
+  <w:style w:type="paragraph" w:styleId="Underskrift">
+    <w:name w:val="Signature"/>
+    <w:basedOn w:val="Normal"/>
+    <w:link w:val="UnderskriftTegn"/>
+    <w:rsid w:val="0022527B"/>
+    <w:pPr>
+      <w:spacing w:before="960" w:after="240" w:line="240" w:lineRule="auto"/>
+    </w:pPr>
+    <w:rPr>
+      <w:rFonts w:ascii="Arial" w:eastAsia="Times New Roman" w:hAnsi="Arial" w:cs="Arial"/>
+      <w:color w:val="auto"/>
+      <w:sz w:val="22"/>
+      <w:szCs w:val="22"/>
+      <w:lang w:val="en-US"/>
+    </w:rPr>
+  </w:style>
+  <w:style w:type="character" w:customStyle="1" w:styleId="UnderskriftTegn">
+    <w:name w:val="Underskrift Tegn"/>
+    <w:basedOn w:val="Standardskrifttypeiafsnit"/>
+    <w:link w:val="Underskrift"/>
+    <w:rsid w:val="0022527B"/>
+    <w:rPr>
+      <w:rFonts w:ascii="Arial" w:eastAsia="Times New Roman" w:hAnsi="Arial" w:cs="Arial"/>
+    </w:rPr>
+  </w:style>
+  <w:style w:type="paragraph" w:styleId="Brdtekst">
+    <w:name w:val="Body Text"/>
+    <w:basedOn w:val="Normal"/>
+    <w:link w:val="BrdtekstTegn"/>
+    <w:rsid w:val="0022527B"/>
+    <w:pPr>
+      <w:spacing w:after="240" w:line="240" w:lineRule="auto"/>
+    </w:pPr>
+    <w:rPr>
+      <w:rFonts w:ascii="Arial" w:eastAsia="Times New Roman" w:hAnsi="Arial" w:cs="Arial"/>
+      <w:color w:val="auto"/>
+      <w:sz w:val="22"/>
+      <w:szCs w:val="22"/>
+      <w:lang w:val="en-US"/>
+    </w:rPr>
+  </w:style>
+  <w:style w:type="character" w:customStyle="1" w:styleId="BrdtekstTegn">
+    <w:name w:val="Brødtekst Tegn"/>
+    <w:basedOn w:val="Standardskrifttypeiafsnit"/>
+    <w:link w:val="Brdtekst"/>
+    <w:rsid w:val="0022527B"/>
+    <w:rPr>
+      <w:rFonts w:ascii="Arial" w:eastAsia="Times New Roman" w:hAnsi="Arial" w:cs="Arial"/>
+    </w:rPr>
+  </w:style>
+  <w:style w:type="paragraph" w:styleId="Dato">
+    <w:name w:val="Date"/>
+    <w:basedOn w:val="Normal"/>
+    <w:next w:val="Normal"/>
+    <w:link w:val="DatoTegn"/>
+    <w:rsid w:val="0022527B"/>
+    <w:pPr>
+      <w:spacing w:before="480" w:after="480" w:line="240" w:lineRule="auto"/>
+    </w:pPr>
+    <w:rPr>
+      <w:rFonts w:ascii="Arial" w:eastAsia="Times New Roman" w:hAnsi="Arial" w:cs="Arial"/>
+      <w:color w:val="auto"/>
+      <w:sz w:val="22"/>
+      <w:szCs w:val="22"/>
+      <w:lang w:val="en-US"/>
+    </w:rPr>
+  </w:style>
+  <w:style w:type="character" w:customStyle="1" w:styleId="DatoTegn">
+    <w:name w:val="Dato Tegn"/>
+    <w:basedOn w:val="Standardskrifttypeiafsnit"/>
+    <w:link w:val="Dato"/>
+    <w:rsid w:val="0022527B"/>
+    <w:rPr>
+      <w:rFonts w:ascii="Arial" w:eastAsia="Times New Roman" w:hAnsi="Arial" w:cs="Arial"/>
+    </w:rPr>
+  </w:style>
+  <w:style w:type="paragraph" w:customStyle="1" w:styleId="ccBilag">
+    <w:name w:val="cc:/Bilag"/>
+    <w:basedOn w:val="Normal"/>
+    <w:rsid w:val="0022527B"/>
+    <w:pPr>
+      <w:tabs>
+        <w:tab w:val="left" w:pos="1440"/>
+      </w:tabs>
+      <w:spacing w:after="240" w:line="240" w:lineRule="auto"/>
+      <w:ind w:left="1440" w:hanging="1440"/>
+    </w:pPr>
+    <w:rPr>
+      <w:rFonts w:ascii="Arial" w:eastAsia="Times New Roman" w:hAnsi="Arial" w:cs="Arial"/>
+      <w:color w:val="auto"/>
+      <w:sz w:val="22"/>
+      <w:szCs w:val="22"/>
+      <w:lang w:eastAsia="da-DK" w:bidi="da-DK"/>
+    </w:rPr>
+  </w:style>
+  <w:style w:type="paragraph" w:customStyle="1" w:styleId="Modtageradresse1">
+    <w:name w:val="Modtageradresse1"/>
+    <w:basedOn w:val="Normal"/>
+    <w:rsid w:val="0022527B"/>
+    <w:pPr>
+      <w:spacing w:after="0" w:line="240" w:lineRule="auto"/>
+    </w:pPr>
+    <w:rPr>
+      <w:rFonts w:ascii="Arial" w:eastAsia="Times New Roman" w:hAnsi="Arial" w:cs="Arial"/>
+      <w:color w:val="auto"/>
+      <w:sz w:val="22"/>
+      <w:szCs w:val="22"/>
+      <w:lang w:eastAsia="da-DK" w:bidi="da-DK"/>
+    </w:rPr>
+  </w:style>
+  <w:style w:type="character" w:customStyle="1" w:styleId="SenderAddressChar">
+    <w:name w:val="Sender Address Char"/>
+    <w:link w:val="Afsenderadresse1"/>
+    <w:rsid w:val="0022527B"/>
+  </w:style>
+  <w:style w:type="paragraph" w:customStyle="1" w:styleId="Afsenderadresse1">
+    <w:name w:val="Afsenderadresse1"/>
+    <w:basedOn w:val="Normal"/>
+    <w:link w:val="SenderAddressChar"/>
+    <w:rsid w:val="0022527B"/>
+    <w:pPr>
+      <w:spacing w:after="0" w:line="240" w:lineRule="auto"/>
+      <w:ind w:left="4320"/>
+      <w:jc w:val="right"/>
+    </w:pPr>
+    <w:rPr>
+      <w:rFonts w:eastAsiaTheme="minorHAnsi"/>
+      <w:color w:val="auto"/>
+      <w:sz w:val="22"/>
+      <w:szCs w:val="22"/>
+      <w:lang w:val="en-US"/>
+    </w:rPr>
+  </w:style>
+  <w:style w:type="character" w:customStyle="1" w:styleId="SenderNameChar">
+    <w:name w:val="Sender Name Char"/>
+    <w:link w:val="Afsendernavn"/>
+    <w:rsid w:val="0022527B"/>
+  </w:style>
+  <w:style w:type="paragraph" w:customStyle="1" w:styleId="Afsendernavn">
+    <w:name w:val="Afsendernavn"/>
+    <w:basedOn w:val="Normal"/>
+    <w:next w:val="Afsenderadresse1"/>
+    <w:link w:val="SenderNameChar"/>
+    <w:rsid w:val="0022527B"/>
+    <w:pPr>
+      <w:spacing w:before="240" w:after="0" w:line="240" w:lineRule="auto"/>
+      <w:jc w:val="right"/>
+    </w:pPr>
+    <w:rPr>
+      <w:rFonts w:eastAsiaTheme="minorHAnsi"/>
+      <w:color w:val="auto"/>
+      <w:sz w:val="22"/>
+      <w:szCs w:val="22"/>
+      <w:lang w:val="en-US"/>
+    </w:rPr>
+  </w:style>
+  <w:style w:type="character" w:customStyle="1" w:styleId="xbe">
+    <w:name w:val="_xbe"/>
+    <w:rsid w:val="0022527B"/>
+  </w:style>
 </w:styles>
 </file>
 
@@ -15958,7 +17161,7 @@
 </file>
 
 <file path=customXml/itemProps6.xml><?xml version="1.0" encoding="utf-8"?>
-<ds:datastoreItem xmlns:ds="http://schemas.openxmlformats.org/officeDocument/2006/customXml" ds:itemID="{B0CDBC6B-A959-41F0-980A-F65ACBAEE33F}">
+<ds:datastoreItem xmlns:ds="http://schemas.openxmlformats.org/officeDocument/2006/customXml" ds:itemID="{ADF0DAB9-4833-48FB-BEC5-8BCBD38A9197}">
   <ds:schemaRefs>
     <ds:schemaRef ds:uri="http://schemas.openxmlformats.org/officeDocument/2006/bibliography"/>
   </ds:schemaRefs>

</xml_diff>